<commit_message>
updated motor control manuscript
</commit_message>
<xml_diff>
--- a/motor_control_version3_mfr.docx
+++ b/motor_control_version3_mfr.docx
@@ -27,219 +27,199 @@
         <w:t>Abstract</w:t>
       </w:r>
     </w:p>
-    <w:p/>
     <w:p>
-      <w:r>
-        <w:t>Introduction</w:t>
+      <w:pPr>
+        <w:ind w:firstLine="720"/>
+      </w:pPr>
+      <w:r>
+        <w:t>In this</w:t>
+      </w:r>
+      <w:r>
+        <w:t xml:space="preserve"> </w:t>
+      </w:r>
+      <w:r>
+        <w:t xml:space="preserve">paper, </w:t>
+      </w:r>
+      <w:r>
+        <w:t>we</w:t>
+      </w:r>
+      <w:r>
+        <w:t xml:space="preserve"> demonstrate the efficacy, affordability, and accessibility of the Teensy 3.2 in two experimental settings that require different, specific demands: reliable, high-accuracy motion sensing and analog output. We </w:t>
+      </w:r>
+      <w:r>
+        <w:t xml:space="preserve">then </w:t>
+      </w:r>
+      <w:r>
+        <w:t>test the theoretical specifications and show the temporal accuracy and precision of this device in both of these settings.</w:t>
+      </w:r>
+      <w:r>
+        <w:t xml:space="preserve"> </w:t>
+      </w:r>
+      <w:r>
+        <w:t xml:space="preserve">Both setups are accurate to the order of tens of microseconds per sample, and are precise to tens or hundreds of nanoseconds per sample. </w:t>
+      </w:r>
+      <w:r>
+        <w:t>We conclude that the Teensy 3.2, in conjunction with specific sensors or shields, provides an optimal form of experimental control, particularly for those interested in neuronal imaging.</w:t>
       </w:r>
     </w:p>
     <w:p>
-      <w:pPr>
-        <w:ind w:firstLine="360"/>
-      </w:pPr>
-      <w:r>
-        <w:t>Neuronal imaging</w:t>
-      </w:r>
-      <w:r>
-        <w:t xml:space="preserve"> is a burgeoning </w:t>
-      </w:r>
-      <w:r>
-        <w:t xml:space="preserve">technique </w:t>
-      </w:r>
-      <w:r>
-        <w:t xml:space="preserve">that demands </w:t>
-      </w:r>
-      <w:r>
-        <w:t>temporal fidelity</w:t>
-      </w:r>
-      <w:r>
-        <w:t>. A new challenge is the development of techniques that allow for concomitant execu</w:t>
-      </w:r>
-      <w:r>
-        <w:t xml:space="preserve">tion of different tasks and experimental paradigms </w:t>
-      </w:r>
-      <w:r>
-        <w:t>in a way that is synchronized</w:t>
-      </w:r>
-      <w:r>
-        <w:t xml:space="preserve"> with imaging.</w:t>
-      </w:r>
-      <w:r>
-        <w:t xml:space="preserve"> </w:t>
-      </w:r>
-      <w:r>
-        <w:t>Of recent interest in</w:t>
-      </w:r>
-      <w:r>
-        <w:t>clude examining</w:t>
-      </w:r>
-      <w:r>
-        <w:t xml:space="preserve"> the motor output of mice while imaging from relevant parts of the striatum</w:t>
-      </w:r>
-      <w:r>
-        <w:t xml:space="preserve"> (Barbera et al., 2016 and Klaus et al. 2017)</w:t>
-      </w:r>
-      <w:r>
-        <w:t xml:space="preserve">, and imaging the hippocampus during </w:t>
-      </w:r>
-      <w:r>
-        <w:t>classical</w:t>
-      </w:r>
-      <w:r>
-        <w:t xml:space="preserve"> conditioning</w:t>
-      </w:r>
-      <w:r>
-        <w:t xml:space="preserve"> (Muhammad et al, 2015)</w:t>
-      </w:r>
-      <w:r>
-        <w:t>.</w:t>
-      </w:r>
-      <w:r>
-        <w:t xml:space="preserve"> </w:t>
-      </w:r>
-      <w:r>
-        <w:t>W</w:t>
-      </w:r>
-      <w:r>
-        <w:t xml:space="preserve">e demonstrate that these two experimental </w:t>
-      </w:r>
-      <w:r>
-        <w:t>configurations</w:t>
-      </w:r>
-      <w:r>
-        <w:t xml:space="preserve"> can easily be achieved</w:t>
-      </w:r>
-      <w:r>
-        <w:t xml:space="preserve"> using a Teensy 3.2 microcontroller</w:t>
-      </w:r>
-      <w:r>
-        <w:t>.</w:t>
+      <w:r>
+        <w:t>Introduction</w:t>
       </w:r>
     </w:p>
     <w:p>
       <w:pPr>
-        <w:rPr>
-          <w:i/>
-        </w:rPr>
-      </w:pPr>
-      <w:r>
-        <w:rPr>
-          <w:i/>
-        </w:rPr>
-        <w:t>General requirements</w:t>
+        <w:ind w:firstLine="360"/>
+      </w:pPr>
+      <w:r>
+        <w:t>Neuronal imaging</w:t>
+      </w:r>
+      <w:r>
+        <w:t xml:space="preserve"> is a burgeoning </w:t>
+      </w:r>
+      <w:r>
+        <w:t xml:space="preserve">technique </w:t>
+      </w:r>
+      <w:r>
+        <w:t xml:space="preserve">that demands </w:t>
+      </w:r>
+      <w:r>
+        <w:t xml:space="preserve">high </w:t>
+      </w:r>
+      <w:r>
+        <w:t>temporal fidelity</w:t>
+      </w:r>
+      <w:r>
+        <w:t xml:space="preserve">. </w:t>
+      </w:r>
+      <w:r>
+        <w:t>For example, new voltage imaging techniques utilize sampling rates up to 1</w:t>
+      </w:r>
+      <w:r>
+        <w:t xml:space="preserve"> </w:t>
+      </w:r>
+      <w:r>
+        <w:t xml:space="preserve">kHz </w:t>
+      </w:r>
+      <w:sdt>
+        <w:sdtPr>
+          <w:id w:val="1771740922"/>
+          <w:citation/>
+        </w:sdtPr>
+        <w:sdtContent>
+          <w:r>
+            <w:fldChar w:fldCharType="begin"/>
+          </w:r>
+          <w:r>
+            <w:instrText xml:space="preserve"> CITATION Yoa18 \l 1033 </w:instrText>
+          </w:r>
+          <w:r>
+            <w:fldChar w:fldCharType="separate"/>
+          </w:r>
+          <w:r>
+            <w:rPr>
+              <w:noProof/>
+            </w:rPr>
+            <w:t>(Yoav, et al., 2018)</w:t>
+          </w:r>
+          <w:r>
+            <w:fldChar w:fldCharType="end"/>
+          </w:r>
+        </w:sdtContent>
+      </w:sdt>
+      <w:r>
+        <w:t xml:space="preserve">. </w:t>
+      </w:r>
+      <w:r>
+        <w:t>A new challenge is the development of techniques that allow for concomitant execu</w:t>
+      </w:r>
+      <w:r>
+        <w:t xml:space="preserve">tion of different tasks and experimental paradigms </w:t>
+      </w:r>
+      <w:r>
+        <w:t>in a way that is synchronized</w:t>
+      </w:r>
+      <w:r>
+        <w:t xml:space="preserve"> with imaging</w:t>
+      </w:r>
+      <w:r>
+        <w:t>, particularly with new, higher-frequency acquisition rates</w:t>
+      </w:r>
+      <w:r>
+        <w:t>.</w:t>
+      </w:r>
+      <w:r>
+        <w:t xml:space="preserve"> </w:t>
+      </w:r>
+      <w:r>
+        <w:t>Of recent interest in</w:t>
+      </w:r>
+      <w:r>
+        <w:t>clude examining</w:t>
+      </w:r>
+      <w:r>
+        <w:t xml:space="preserve"> the motor ou</w:t>
+      </w:r>
+      <w:r>
+        <w:t xml:space="preserve">tput of mice while imaging </w:t>
+      </w:r>
+      <w:r>
+        <w:t>(Barbera et al., 2016 and Klaus et al. 2017)</w:t>
+      </w:r>
+      <w:r>
+        <w:t xml:space="preserve">, and imaging during </w:t>
+      </w:r>
+      <w:r>
+        <w:t>classical</w:t>
+      </w:r>
+      <w:r>
+        <w:t xml:space="preserve"> conditioning</w:t>
+      </w:r>
+      <w:r>
+        <w:t xml:space="preserve"> (Muhammad et al, 2015)</w:t>
+      </w:r>
+      <w:r>
+        <w:t>.</w:t>
+      </w:r>
+      <w:r>
+        <w:t xml:space="preserve"> </w:t>
+      </w:r>
+      <w:r>
+        <w:t>W</w:t>
+      </w:r>
+      <w:r>
+        <w:t xml:space="preserve">e demonstrate that these two experimental </w:t>
+      </w:r>
+      <w:r>
+        <w:t>configurations</w:t>
+      </w:r>
+      <w:r>
+        <w:t xml:space="preserve"> can easily be achieved</w:t>
+      </w:r>
+      <w:r>
+        <w:t xml:space="preserve"> </w:t>
+      </w:r>
+      <w:r>
+        <w:t xml:space="preserve">with precise temporal accuracy </w:t>
+      </w:r>
+      <w:r>
+        <w:t>using a Teensy 3.2 microcontroller</w:t>
+      </w:r>
+      <w:r>
+        <w:t>.</w:t>
       </w:r>
     </w:p>
     <w:p>
       <w:pPr>
-        <w:ind w:firstLine="360"/>
-      </w:pPr>
-      <w:r>
-        <w:t>Experimental designs</w:t>
-      </w:r>
-      <w:r>
-        <w:t xml:space="preserve"> </w:t>
-      </w:r>
-      <w:r>
-        <w:t xml:space="preserve">in imaging </w:t>
-      </w:r>
-      <w:r>
-        <w:t>require</w:t>
-      </w:r>
-      <w:r>
-        <w:t xml:space="preserve"> several components</w:t>
-      </w:r>
-      <w:r>
-        <w:t xml:space="preserve"> in order to be successful</w:t>
-      </w:r>
-      <w:r>
-        <w:t>. First and most importantly,</w:t>
-      </w:r>
-      <w:r>
-        <w:t xml:space="preserve"> </w:t>
-      </w:r>
-      <w:r>
-        <w:t>behavioral data must be precisely organiz</w:t>
-      </w:r>
-      <w:r>
-        <w:t>ed with respect to imaging data</w:t>
-      </w:r>
-      <w:r>
-        <w:t xml:space="preserve">. </w:t>
-      </w:r>
-      <w:r>
-        <w:t xml:space="preserve">Capturing </w:t>
-      </w:r>
-      <w:r>
-        <w:t>imag</w:t>
-      </w:r>
-      <w:r>
-        <w:t>es</w:t>
-      </w:r>
-      <w:r>
-        <w:t xml:space="preserve"> has strict</w:t>
-      </w:r>
-      <w:r>
-        <w:t xml:space="preserve"> temporal requirements due to the fact that </w:t>
-      </w:r>
-      <w:r>
-        <w:t>fluo</w:t>
-      </w:r>
-      <w:r>
-        <w:t>ro</w:t>
-      </w:r>
-      <w:r>
-        <w:t xml:space="preserve">phores </w:t>
-      </w:r>
-      <w:r>
-        <w:t xml:space="preserve">must first be exposed to an LED for </w:t>
-      </w:r>
-      <w:r>
-        <w:t>a fixed amount of time before a camera can capture the emitted fluorescence</w:t>
-      </w:r>
-      <w:r>
-        <w:t xml:space="preserve">. A common design is to set up a CMOS or other imaging device to capture a frame every time it </w:t>
-      </w:r>
-      <w:r>
-        <w:t>see</w:t>
-      </w:r>
-      <w:r>
-        <w:t xml:space="preserve">s </w:t>
-      </w:r>
-      <w:r>
-        <w:t xml:space="preserve">the rising phase of </w:t>
-      </w:r>
-      <w:r>
-        <w:t xml:space="preserve">a digital pulse from the device responsible for organizing and synchronizing the experiment. Therefore, substantial jitter in digital pulse delivery can cause potentially substantial frame loss. That is, if the camera has not finished with the previous imaging cycle, it could skip a frame if the next pulse signal occurs too early. </w:t>
-      </w:r>
-      <w:r>
-        <w:t>With respect to imaging paradigms based on classical condition</w:t>
-      </w:r>
-      <w:r>
-        <w:t>ing</w:t>
-      </w:r>
-      <w:r>
-        <w:t xml:space="preserve">, one also needs to worry about </w:t>
-      </w:r>
-      <w:r>
-        <w:t xml:space="preserve">a mouse </w:t>
-      </w:r>
-      <w:r>
-        <w:t xml:space="preserve">trained </w:t>
-      </w:r>
-      <w:r>
-        <w:t>to re</w:t>
-      </w:r>
-      <w:r>
-        <w:t>spond to a conditioned stimulus:</w:t>
-      </w:r>
-      <w:r>
-        <w:t xml:space="preserve"> repetition of stimulus and response must occur in a </w:t>
-      </w:r>
-      <w:r>
-        <w:t xml:space="preserve">highly </w:t>
-      </w:r>
-      <w:r>
-        <w:t>regular temporal fashion.</w:t>
+        <w:rPr>
+          <w:i/>
+        </w:rPr>
+      </w:pPr>
+      <w:r>
+        <w:rPr>
+          <w:i/>
+        </w:rPr>
+        <w:t>General requirements</w:t>
       </w:r>
     </w:p>
     <w:p>
@@ -247,6 +227,131 @@
         <w:ind w:firstLine="360"/>
       </w:pPr>
       <w:r>
+        <w:t>Experimental designs</w:t>
+      </w:r>
+      <w:r>
+        <w:t xml:space="preserve"> </w:t>
+      </w:r>
+      <w:r>
+        <w:t xml:space="preserve">in imaging </w:t>
+      </w:r>
+      <w:r>
+        <w:t>require</w:t>
+      </w:r>
+      <w:r>
+        <w:t xml:space="preserve"> several components</w:t>
+      </w:r>
+      <w:r>
+        <w:t xml:space="preserve"> in order to be successful</w:t>
+      </w:r>
+      <w:r>
+        <w:t>. First and most importantly,</w:t>
+      </w:r>
+      <w:r>
+        <w:t xml:space="preserve"> </w:t>
+      </w:r>
+      <w:r>
+        <w:t>behavioral data must be precisely organiz</w:t>
+      </w:r>
+      <w:r>
+        <w:t>ed with respect to imaging data</w:t>
+      </w:r>
+      <w:r>
+        <w:t xml:space="preserve">. </w:t>
+      </w:r>
+      <w:r>
+        <w:t xml:space="preserve">Capturing </w:t>
+      </w:r>
+      <w:r>
+        <w:t>imag</w:t>
+      </w:r>
+      <w:r>
+        <w:t>es</w:t>
+      </w:r>
+      <w:r>
+        <w:t xml:space="preserve"> has strict</w:t>
+      </w:r>
+      <w:r>
+        <w:t xml:space="preserve"> temporal requirements due to the fact that </w:t>
+      </w:r>
+      <w:r>
+        <w:t>fluo</w:t>
+      </w:r>
+      <w:r>
+        <w:t>ro</w:t>
+      </w:r>
+      <w:r>
+        <w:t xml:space="preserve">phores </w:t>
+      </w:r>
+      <w:r>
+        <w:t xml:space="preserve">must first be exposed to an LED for </w:t>
+      </w:r>
+      <w:r>
+        <w:t>a fixed amount of time before a camera can capture the emitted fluorescence</w:t>
+      </w:r>
+      <w:r>
+        <w:t xml:space="preserve">. A common design is to set up a CMOS </w:t>
+      </w:r>
+      <w:r>
+        <w:t xml:space="preserve">camera </w:t>
+      </w:r>
+      <w:r>
+        <w:t xml:space="preserve">or other imaging device to capture a frame every time it </w:t>
+      </w:r>
+      <w:r>
+        <w:t>see</w:t>
+      </w:r>
+      <w:r>
+        <w:t xml:space="preserve">s </w:t>
+      </w:r>
+      <w:r>
+        <w:t xml:space="preserve">the rising phase of </w:t>
+      </w:r>
+      <w:r>
+        <w:t xml:space="preserve">a digital pulse from the device responsible for organizing and synchronizing the experiment. Therefore, substantial jitter in digital pulse delivery can cause potentially substantial frame loss. That is, if the camera has not finished with the previous imaging cycle, it could skip a frame if the next pulse signal occurs too early. </w:t>
+      </w:r>
+      <w:r>
+        <w:t>With respect to imaging paradigms based on classical condition</w:t>
+      </w:r>
+      <w:r>
+        <w:t>ing</w:t>
+      </w:r>
+      <w:r>
+        <w:t xml:space="preserve">, one also needs to worry about </w:t>
+      </w:r>
+      <w:r>
+        <w:t xml:space="preserve">a mouse </w:t>
+      </w:r>
+      <w:r>
+        <w:t xml:space="preserve">trained </w:t>
+      </w:r>
+      <w:r>
+        <w:t>to re</w:t>
+      </w:r>
+      <w:r>
+        <w:t>spond to a conditioned stimulus:</w:t>
+      </w:r>
+      <w:r>
+        <w:t xml:space="preserve"> repetition of stimulus and response must occur in a </w:t>
+      </w:r>
+      <w:r>
+        <w:t xml:space="preserve">highly </w:t>
+      </w:r>
+      <w:r>
+        <w:t>regular temporal fashion.</w:t>
+      </w:r>
+      <w:r>
+        <w:t xml:space="preserve"> Using a programming environment from a high-level source, such as directly from a PC, can introduce jitter due to the multitude of tasks that a PC must attend to at any given point in time.  </w:t>
+      </w:r>
+      <w:r>
+        <w:t>As explained previously by (D’Ausilio, 2012), using a microcontroller such as an Arduino circumvents this issue.</w:t>
+      </w:r>
+    </w:p>
+    <w:p>
+      <w:pPr>
+        <w:ind w:firstLine="360"/>
+      </w:pPr>
+      <w:r>
         <w:t>Second</w:t>
       </w:r>
       <w:r>
@@ -262,19 +367,46 @@
         <w:t xml:space="preserve"> experimental designs must accommodate </w:t>
       </w:r>
       <w:r>
-        <w:t xml:space="preserve">these widely varying backgrounds. It is infeasible and inefficient to rely on a technician every time one must subtly tweak or disturb an experimental paradigm. Ideally, the </w:t>
-      </w:r>
-      <w:r>
-        <w:t xml:space="preserve">componentry of an </w:t>
-      </w:r>
-      <w:r>
-        <w:t xml:space="preserve">experimental setup would enable a user to quickly translate </w:t>
-      </w:r>
-      <w:r>
-        <w:t xml:space="preserve">or implement an idea they have in mind, and be simple enough to encourage the user to build novel experimental designs instead of </w:t>
-      </w:r>
-      <w:r>
-        <w:t>conforming to preexisting designs. Experimental setups should accelerate and not impede the pace of research and discovery.</w:t>
+        <w:t xml:space="preserve">these widely varying backgrounds. It is infeasible and inefficient to rely on a </w:t>
+      </w:r>
+      <w:r>
+        <w:t xml:space="preserve">laboratory </w:t>
+      </w:r>
+      <w:r>
+        <w:t xml:space="preserve">technician every time one must subtly </w:t>
+      </w:r>
+      <w:r>
+        <w:t>modify</w:t>
+      </w:r>
+      <w:r>
+        <w:t xml:space="preserve"> an experimental paradigm. Ideally, the </w:t>
+      </w:r>
+      <w:r>
+        <w:t>components</w:t>
+      </w:r>
+      <w:r>
+        <w:t xml:space="preserve"> of an </w:t>
+      </w:r>
+      <w:r>
+        <w:t xml:space="preserve">experimental setup enable a user to quickly translate </w:t>
+      </w:r>
+      <w:r>
+        <w:t xml:space="preserve">or implement an idea they have in mind, and </w:t>
+      </w:r>
+      <w:r>
+        <w:t>are</w:t>
+      </w:r>
+      <w:r>
+        <w:t xml:space="preserve"> simple enough to encourage the user to build novel experimental designs instead of </w:t>
+      </w:r>
+      <w:r>
+        <w:t>conforming to preexisting designs</w:t>
+      </w:r>
+      <w:r>
+        <w:t xml:space="preserve"> poorly suited to their present needs</w:t>
+      </w:r>
+      <w:r>
+        <w:t>. Experimental setups should accelerate and not impede the pace of research and discovery.</w:t>
       </w:r>
       <w:r>
         <w:t xml:space="preserve"> The Ardui</w:t>
@@ -330,6 +462,13 @@
       <w:r>
         <w:t xml:space="preserve">easy to learn and implement. </w:t>
       </w:r>
+      <w:r>
+        <w:t xml:space="preserve">And, particularly with the introduction of </w:t>
+      </w:r>
+      <w:r>
+        <w:lastRenderedPageBreak/>
+        <w:t>the Teensy microcontroller, minimal knowledge of electronics is necessary. For example, while a resistor and capacitor would be necessary to set up a true analog output in conjunction with pulse-width modulation, the Teensy 3.2 offers true analog output without any additional componentry.</w:t>
+      </w:r>
     </w:p>
     <w:p>
       <w:pPr>
@@ -345,7 +484,13 @@
         <w:t xml:space="preserve"> widely</w:t>
       </w:r>
       <w:r>
-        <w:t xml:space="preserve"> accessible and open-source. </w:t>
+        <w:t xml:space="preserve"> accessible</w:t>
+      </w:r>
+      <w:r>
+        <w:t xml:space="preserve"> (including low-cost)</w:t>
+      </w:r>
+      <w:r>
+        <w:t xml:space="preserve"> and open-source. </w:t>
       </w:r>
       <w:r>
         <w:t>Current environments and programming environments c</w:t>
@@ -398,11 +543,7 @@
         <w:t xml:space="preserve">Cost can be prohibitive; therefore, if an open-source programming or design environment existed </w:t>
       </w:r>
       <w:r>
-        <w:t xml:space="preserve">but were expensive, this would preclude wide-spread contribution of new software libraries or hardware components to the existing system by pricing out hobbyists. For example, in our implementation of a motion-sensing calcium imaging paradigm, we utilize the ADNS-9800 sensor, which is produced by a </w:t>
-      </w:r>
-      <w:r>
-        <w:lastRenderedPageBreak/>
-        <w:t>small company (Jack Enterprises, LLC) in Cookeville, Tennessee. This sensor affords us easy and affordable access to a high-speed, high-fidelity gaming sensor. Open-source products potentially offer faster, highly parallel development by taking advantage of the global village.</w:t>
+        <w:t>but were expensive, this would preclude wide-spread contribution of new software libraries or hardware components to the existing system by pricing out hobbyists. For example, in our implementation of a motion-sensing calcium imaging paradigm, we utilize the ADNS-9800 sensor, which is produced by a small company (Jack Enterprises, LLC) in Cookeville, Tennessee. This sensor affords us easy and affordable access to a high-speed, high-fidelity gaming sensor. Open-source products potentially offer faster, highly parallel development by taking advantage of the global village.</w:t>
       </w:r>
       <w:r>
         <w:t xml:space="preserve"> </w:t>
@@ -411,7 +552,13 @@
         <w:t>Cost improves accessibility, and accessibility is necessary to maximize the effect of an open-source environment. Even if money is not an object to academic audiences, the lower the cost of an item, the more readily hobbyists will adopt the product. As more and more hobbyists do so, we will see the development of new open source libraries accelerate</w:t>
       </w:r>
       <w:r>
-        <w:t>, which does in fact influence the academic community</w:t>
+        <w:t xml:space="preserve">, which </w:t>
+      </w:r>
+      <w:r>
+        <w:t xml:space="preserve">could provide useful to </w:t>
+      </w:r>
+      <w:r>
+        <w:t>the academic community</w:t>
       </w:r>
       <w:r>
         <w:t>.</w:t>
@@ -430,7 +577,7 @@
         <w:rPr>
           <w:i/>
         </w:rPr>
-        <w:t>Motor acquisition</w:t>
+        <w:t>Teensy 3.2</w:t>
       </w:r>
     </w:p>
     <w:p>
@@ -438,7 +585,168 @@
         <w:ind w:firstLine="360"/>
       </w:pPr>
       <w:r>
-        <w:t xml:space="preserve">There are a number of ways in which people have attempted to observe motor output while imaging. In one particular technique, experimenters mount a fluorescence microscope on the head of a mouse, and allow the mouse to move freely while recording activity via video (Barbera et al. 2016) or via video in addition to an accelerometer </w:t>
+        <w:t>The Teensy 3.2 (</w:t>
+      </w:r>
+      <w:hyperlink r:id="rId8" w:history="1">
+        <w:r>
+          <w:rPr>
+            <w:rStyle w:val="Hyperlink"/>
+          </w:rPr>
+          <w:t>https://www.pjrc.com/store/teensy32.html</w:t>
+        </w:r>
+      </w:hyperlink>
+      <w:r>
+        <w:t xml:space="preserve">) is a less well-known microcontroller with several advantages compared with the Arduino, which has also been utilized to design experiments in the realm of neuroscience </w:t>
+      </w:r>
+      <w:sdt>
+        <w:sdtPr>
+          <w:id w:val="258030876"/>
+          <w:citation/>
+        </w:sdtPr>
+        <w:sdtContent>
+          <w:r>
+            <w:fldChar w:fldCharType="begin"/>
+          </w:r>
+          <w:r>
+            <w:instrText xml:space="preserve"> CITATION DAu12 \l 1033 </w:instrText>
+          </w:r>
+          <w:r>
+            <w:fldChar w:fldCharType="separate"/>
+          </w:r>
+          <w:r>
+            <w:rPr>
+              <w:noProof/>
+            </w:rPr>
+            <w:t>(D'Ausilio, 2012)</w:t>
+          </w:r>
+          <w:r>
+            <w:fldChar w:fldCharType="end"/>
+          </w:r>
+        </w:sdtContent>
+      </w:sdt>
+      <w:r>
+        <w:t xml:space="preserve">, </w:t>
+      </w:r>
+      <w:sdt>
+        <w:sdtPr>
+          <w:id w:val="-981302463"/>
+          <w:citation/>
+        </w:sdtPr>
+        <w:sdtContent>
+          <w:r>
+            <w:fldChar w:fldCharType="begin"/>
+          </w:r>
+          <w:r>
+            <w:instrText xml:space="preserve"> CITATION Che17 \l 1033 </w:instrText>
+          </w:r>
+          <w:r>
+            <w:fldChar w:fldCharType="separate"/>
+          </w:r>
+          <w:r>
+            <w:rPr>
+              <w:noProof/>
+            </w:rPr>
+            <w:t>(Chen &amp; Li, 2017)</w:t>
+          </w:r>
+          <w:r>
+            <w:fldChar w:fldCharType="end"/>
+          </w:r>
+        </w:sdtContent>
+      </w:sdt>
+      <w:r>
+        <w:t xml:space="preserve">, </w:t>
+      </w:r>
+      <w:sdt>
+        <w:sdtPr>
+          <w:id w:val="1143773992"/>
+          <w:citation/>
+        </w:sdtPr>
+        <w:sdtContent>
+          <w:r>
+            <w:fldChar w:fldCharType="begin"/>
+          </w:r>
+          <w:r>
+            <w:instrText xml:space="preserve"> CITATION Mic17 \l 1033 </w:instrText>
+          </w:r>
+          <w:r>
+            <w:fldChar w:fldCharType="separate"/>
+          </w:r>
+          <w:r>
+            <w:rPr>
+              <w:noProof/>
+            </w:rPr>
+            <w:t>(Micallef, Takahashi, Larkum, &amp; Palmer, 2017)</w:t>
+          </w:r>
+          <w:r>
+            <w:fldChar w:fldCharType="end"/>
+          </w:r>
+        </w:sdtContent>
+      </w:sdt>
+      <w:r>
+        <w:t xml:space="preserve">. First, its processor, an ARM Cortex-M4 </w:t>
+      </w:r>
+      <w:r>
+        <w:t>MK20DX256</w:t>
+      </w:r>
+      <w:r>
+        <w:t>, has a much higher clock rate than the Arduino (72 MHz vs 16 MHz), allowing for faster and theoretically more precise data acquisition. Second, it has an output voltage of 3.3 Volts, compared to the Arduino’s 5 Volt output. This offers a small practical advantage for our motor experiment, as activating 5 Volt mode on the ADNS-9800 sensors requires additional soldering and modifications to the sensors. Third, this device is capable of utilizing “IntervalTimer” objects for microsecond-level precision in calling different functions using interrupts. This allows us to reliably acquire velocity estimates from our sensors at 20 Hz or at any other reasonable imaging speed. It also has the very useful “ellapsedMicros” and “ellapsedMillis” libraries built in to the Teensyduino library. Though these can be downloaded separately for the Arduino, but come preinstalled in the Teensyduino library. They enable the user to determine the time, either to microsecond or millisecond accuracy, that has passed since a corresponding variable is initialized. It also offers true analog output, while the Arduino only offers pulse-width modulation for simple audio. In fact, a comprehensive audio library that runs at 44.1 kHz is built for the Teensy (</w:t>
+      </w:r>
+      <w:hyperlink r:id="rId9" w:history="1">
+        <w:r>
+          <w:rPr>
+            <w:rStyle w:val="Hyperlink"/>
+          </w:rPr>
+          <w:t>https://www.pjrc.com/teensy/td_libs_Audio.html</w:t>
+        </w:r>
+      </w:hyperlink>
+      <w:r>
+        <w:t>). Thus, this device is capable of generating sounds, even complex sounds, while simultaneously executing other tasks. Finally, the Teensy programming environment utilizes the Arduino’s programming environment. Therefore, it can utilize all of the crowd-sourced functionality of the Arduino’s massive user base, while also taking advantage of the unique features that the Teensy itself offers.</w:t>
+      </w:r>
+    </w:p>
+    <w:p>
+      <w:pPr>
+        <w:rPr>
+          <w:i/>
+        </w:rPr>
+      </w:pPr>
+      <w:r>
+        <w:rPr>
+          <w:i/>
+        </w:rPr>
+        <w:t>Motor acquisition</w:t>
+      </w:r>
+    </w:p>
+    <w:p>
+      <w:pPr>
+        <w:ind w:firstLine="360"/>
+      </w:pPr>
+      <w:r>
+        <w:t xml:space="preserve">Following these general requirements for an experimental control system, </w:t>
+      </w:r>
+      <w:r>
+        <w:t>different</w:t>
+      </w:r>
+      <w:r>
+        <w:t xml:space="preserve"> experimental setups have idiosyncratic needs</w:t>
+      </w:r>
+      <w:r>
+        <w:t xml:space="preserve">, particularly </w:t>
+      </w:r>
+      <w:r>
+        <w:t xml:space="preserve">motor acquisition </w:t>
+      </w:r>
+      <w:r>
+        <w:t>experiments</w:t>
+      </w:r>
+      <w:r>
+        <w:t xml:space="preserve">. </w:t>
+      </w:r>
+      <w:r>
+        <w:t xml:space="preserve">There are a number of ways </w:t>
+      </w:r>
+      <w:r>
+        <w:lastRenderedPageBreak/>
+        <w:t xml:space="preserve">in which people have attempted to observe motor output while imaging. In one particular technique, experimenters mount a fluorescence microscope on the head of a mouse, and allow the mouse to move freely while recording activity via video (Barbera et al. 2016) or via video in addition to an accelerometer </w:t>
       </w:r>
       <w:sdt>
         <w:sdtPr>
@@ -536,21 +844,39 @@
         </w:sdtContent>
       </w:sdt>
       <w:r>
-        <w:t xml:space="preserve">. In this setting, the mouse is fitted with a head plate and imaging window, and is suspended atop a Styrofoam ball that is supported by compressed air (Figure 1). This type of imaging offers </w:t>
-      </w:r>
-      <w:commentRangeStart w:id="0"/>
-      <w:r>
-        <w:t>small image jitter primarily in-plane</w:t>
-      </w:r>
-      <w:commentRangeEnd w:id="0"/>
-      <w:r>
-        <w:rPr>
-          <w:rStyle w:val="CommentReference"/>
-        </w:rPr>
-        <w:commentReference w:id="0"/>
-      </w:r>
-      <w:r>
-        <w:t>, which is advantageous because it can easily be corrected by standard cross-correlation-derived motion-correction methods. It also offers a setting in which mouse must apply similar forces to begin or to terminate a motor sequence as it would in a freely-moving setting</w:t>
+        <w:t>. In this setting, the mouse is fitted with a head plate and imaging window, and is suspended atop a Styrofoam ball that is supported by compressed air (Figure 1). This type of imaging offers small image jitter primarily in-plane, which is advantageous because it can easily be corrected</w:t>
+      </w:r>
+      <w:r>
+        <w:t xml:space="preserve"> </w:t>
+      </w:r>
+      <w:sdt>
+        <w:sdtPr>
+          <w:id w:val="-1363734730"/>
+          <w:citation/>
+        </w:sdtPr>
+        <w:sdtContent>
+          <w:r>
+            <w:fldChar w:fldCharType="begin"/>
+          </w:r>
+          <w:r>
+            <w:instrText xml:space="preserve"> CITATION Dom07 \l 1033 </w:instrText>
+          </w:r>
+          <w:r>
+            <w:fldChar w:fldCharType="separate"/>
+          </w:r>
+          <w:r>
+            <w:rPr>
+              <w:noProof/>
+            </w:rPr>
+            <w:t>(Dombeck, Khabbaz, Collman, Adelman, &amp; Tank, 2007)</w:t>
+          </w:r>
+          <w:r>
+            <w:fldChar w:fldCharType="end"/>
+          </w:r>
+        </w:sdtContent>
+      </w:sdt>
+      <w:r>
+        <w:t>. It also offers a setting in which mouse must apply similar forces to begin or to terminate a motor sequence as it would in a freely-moving setting</w:t>
       </w:r>
       <w:sdt>
         <w:sdtPr>
@@ -660,7 +986,13 @@
         <w:t>think</w:t>
       </w:r>
       <w:r>
-        <w:t xml:space="preserve"> that this is the optimal way to observe motor data collected from a mouse. The ADNS-9800 sensors are highly sensitive and have high maximum sampling rates, with a maximum read rate of 12000 frames per second, and 8200 counts per inch resolution (</w:t>
+        <w:t xml:space="preserve"> that this is the optimal way to observe motor data collected from a mouse. The ADNS-9800 sensors are highly sensitive and have high maximum sampling rates, with a maximum read rate of 12000 frames per second</w:t>
+      </w:r>
+      <w:r>
+        <w:t xml:space="preserve"> (thus accommodating the temporal requirements of faster imaging environments)</w:t>
+      </w:r>
+      <w:r>
+        <w:t>, and 8200 counts per inch resolution (</w:t>
       </w:r>
       <w:hyperlink r:id="rId10" w:history="1">
         <w:r>
@@ -677,310 +1009,108 @@
         <w:t>ccumulated displacements can be stored in the sensors between readings, because ADNS-9800 sensors store motion data in 16 bits instead of the standard 8 bits.</w:t>
       </w:r>
       <w:r>
-        <w:t xml:space="preserve"> Therefore, one does not need to worry about polling sensors as frequently as one would need to with a standard computer mouse.</w:t>
+        <w:t xml:space="preserve"> Therefore, one does not need to worry about polling sensors as frequently as one would need to with a standard computer mouse</w:t>
+      </w:r>
+      <w:r>
+        <w:t>, but if desired, one has the ability to acquire motion data at a rate over 1</w:t>
+      </w:r>
+      <w:r>
+        <w:t>2</w:t>
+      </w:r>
+      <w:r>
+        <w:t xml:space="preserve"> kHz</w:t>
+      </w:r>
+      <w:r>
+        <w:t>.</w:t>
       </w:r>
     </w:p>
     <w:p>
       <w:pPr>
-        <w:rPr>
-          <w:i/>
-        </w:rPr>
-      </w:pPr>
-      <w:r>
-        <w:rPr>
-          <w:i/>
-        </w:rPr>
-        <w:t>Teensy 3.2</w:t>
+        <w:ind w:firstLine="360"/>
+      </w:pPr>
+      <w:r>
+        <w:t xml:space="preserve">Here, we introduce two specific implementations of </w:t>
+      </w:r>
+      <w:r>
+        <w:t>experimental designs</w:t>
+      </w:r>
+      <w:r>
+        <w:t xml:space="preserve"> geared toward neuronal imaging</w:t>
+      </w:r>
+      <w:r>
+        <w:t xml:space="preserve">, implemented </w:t>
+      </w:r>
+      <w:r>
+        <w:t>via a Teensy 3.2</w:t>
+      </w:r>
+      <w:r>
+        <w:t xml:space="preserve"> microcontroller in conjunction wi</w:t>
+      </w:r>
+      <w:r>
+        <w:t>th several simple code scripts</w:t>
+      </w:r>
+      <w:r>
+        <w:t xml:space="preserve"> and a library for the ADNS-9800 sensors</w:t>
+      </w:r>
+      <w:r>
+        <w:t>. We</w:t>
+      </w:r>
+      <w:r>
+        <w:t xml:space="preserve"> thereby demonstrate the ease and usefulness of adopting </w:t>
+      </w:r>
+      <w:r>
+        <w:t>Teensy 3.2-based</w:t>
+      </w:r>
+      <w:r>
+        <w:t xml:space="preserve"> design</w:t>
+      </w:r>
+      <w:r>
+        <w:t>s</w:t>
+      </w:r>
+      <w:r>
+        <w:t xml:space="preserve"> for future </w:t>
+      </w:r>
+      <w:r>
+        <w:t xml:space="preserve">imaging </w:t>
+      </w:r>
+      <w:r>
+        <w:t>experiments, and for fulfilling the requirements of temporal accuracy, ease of use, flexibility, low cost</w:t>
+      </w:r>
+      <w:r>
+        <w:t xml:space="preserve"> and high accessibility</w:t>
+      </w:r>
+      <w:r>
+        <w:t>.</w:t>
       </w:r>
     </w:p>
     <w:p>
       <w:pPr>
-        <w:ind w:firstLine="360"/>
-      </w:pPr>
-      <w:r>
-        <w:lastRenderedPageBreak/>
-        <w:t>The Teensy 3.2 (</w:t>
-      </w:r>
-      <w:hyperlink r:id="rId11" w:history="1">
-        <w:r>
-          <w:rPr>
-            <w:rStyle w:val="Hyperlink"/>
-          </w:rPr>
-          <w:t>https://www.pjrc.com/store/teensy32.html</w:t>
-        </w:r>
-      </w:hyperlink>
-      <w:r>
-        <w:t xml:space="preserve">) is a less well-known microcontroller with several advantages compared with the Arduino, which has also been utilized to design experiments in the realm of neuroscience </w:t>
-      </w:r>
-      <w:sdt>
-        <w:sdtPr>
-          <w:id w:val="258030876"/>
-          <w:citation/>
-        </w:sdtPr>
-        <w:sdtEndPr/>
-        <w:sdtContent>
-          <w:r>
-            <w:fldChar w:fldCharType="begin"/>
-          </w:r>
-          <w:r>
-            <w:instrText xml:space="preserve"> CITATION DAu12 \l 1033 </w:instrText>
-          </w:r>
-          <w:r>
-            <w:fldChar w:fldCharType="separate"/>
-          </w:r>
-          <w:r>
-            <w:rPr>
-              <w:noProof/>
-            </w:rPr>
-            <w:t>(D'Ausilio, 2012)</w:t>
-          </w:r>
-          <w:r>
-            <w:fldChar w:fldCharType="end"/>
-          </w:r>
-        </w:sdtContent>
-      </w:sdt>
-      <w:r>
-        <w:t>,</w:t>
-      </w:r>
-      <w:r>
-        <w:t xml:space="preserve"> </w:t>
-      </w:r>
-      <w:sdt>
-        <w:sdtPr>
-          <w:id w:val="-981302463"/>
-          <w:citation/>
-        </w:sdtPr>
-        <w:sdtEndPr/>
-        <w:sdtContent>
-          <w:r>
-            <w:fldChar w:fldCharType="begin"/>
-          </w:r>
-          <w:r>
-            <w:instrText xml:space="preserve"> CITATION Che17 \l 1033 </w:instrText>
-          </w:r>
-          <w:r>
-            <w:fldChar w:fldCharType="separate"/>
-          </w:r>
-          <w:r>
-            <w:rPr>
-              <w:noProof/>
-            </w:rPr>
-            <w:t>(Chen &amp; Li, 2017)</w:t>
-          </w:r>
-          <w:r>
-            <w:fldChar w:fldCharType="end"/>
-          </w:r>
-        </w:sdtContent>
-      </w:sdt>
-      <w:r>
-        <w:t xml:space="preserve">, </w:t>
-      </w:r>
-      <w:sdt>
-        <w:sdtPr>
-          <w:id w:val="1143773992"/>
-          <w:citation/>
-        </w:sdtPr>
-        <w:sdtEndPr/>
-        <w:sdtContent>
-          <w:r>
-            <w:fldChar w:fldCharType="begin"/>
-          </w:r>
-          <w:r>
-            <w:instrText xml:space="preserve"> CITATION Mic17 \l 1033 </w:instrText>
-          </w:r>
-          <w:r>
-            <w:fldChar w:fldCharType="separate"/>
-          </w:r>
-          <w:r>
-            <w:rPr>
-              <w:noProof/>
-            </w:rPr>
-            <w:t>(Micallef, Takahashi, Larkum, &amp; Palmer, 2017)</w:t>
-          </w:r>
-          <w:r>
-            <w:fldChar w:fldCharType="end"/>
-          </w:r>
-        </w:sdtContent>
-      </w:sdt>
-      <w:r>
-        <w:t>. First, it</w:t>
-      </w:r>
-      <w:r>
-        <w:t xml:space="preserve">s processor, an ARM Cortex-M4 </w:t>
-      </w:r>
-      <w:r>
-        <w:t>MK20DX256</w:t>
-      </w:r>
-      <w:r>
-        <w:t>,</w:t>
-      </w:r>
-      <w:r>
-        <w:t xml:space="preserve"> has a </w:t>
-      </w:r>
-      <w:r>
-        <w:t xml:space="preserve">much </w:t>
-      </w:r>
-      <w:r>
-        <w:t>higher clock rate than the Arduino (72 MHz vs 16 MHz), allowing for faster and theoretically more precise data acquisition. Second, it has an output voltage of 3.3 Volts, compared to the Arduino’s 5 Volt output. This offers a small practical advantage for our motor experiment, as activating 5 Volt mode on the ADNS-9800 sensors requires additional soldering and modifications to the sensors. Third, this device is capable of utilizing “IntervalTimer” objects for microsecond-level precision in calling different functions using interrupts. This allows us to reliably acquire velocity estimates from our sensors at 20 Hz or at any other reasonable imaging speed.</w:t>
-      </w:r>
-      <w:r>
-        <w:t xml:space="preserve"> </w:t>
-      </w:r>
-      <w:r>
-        <w:t xml:space="preserve">It also has the very useful “ellapsedMicros” and “ellapsedMillis” libraries built in to the Teensyduino library. Though these can be downloaded separately for the Arduino, but come </w:t>
-      </w:r>
-      <w:r>
-        <w:t xml:space="preserve">preinstalled in </w:t>
-      </w:r>
-      <w:r>
-        <w:t>the Teensyduino library.</w:t>
-      </w:r>
-      <w:r>
-        <w:t xml:space="preserve"> They enable the user to determine the time, either to microsecond or millisecond accuracy, that has passed since a corresponding variable is initialized.</w:t>
-      </w:r>
-      <w:r>
-        <w:t xml:space="preserve"> I</w:t>
-      </w:r>
-      <w:r>
-        <w:t xml:space="preserve">t </w:t>
-      </w:r>
-      <w:r>
-        <w:t xml:space="preserve">also </w:t>
-      </w:r>
-      <w:r>
-        <w:t>offers true analog output, while the Arduino only offers pulse-width modulation</w:t>
-      </w:r>
-      <w:r>
-        <w:t xml:space="preserve"> for simple audio</w:t>
-      </w:r>
-      <w:r>
-        <w:t>. In fact, a comprehensive audio library that runs at 44.1 kHz is built for the Teensy (</w:t>
-      </w:r>
-      <w:hyperlink r:id="rId12" w:history="1">
-        <w:r>
-          <w:rPr>
-            <w:rStyle w:val="Hyperlink"/>
-          </w:rPr>
-          <w:t>https://www.pjrc.com/teensy/td_libs_Audio.html</w:t>
-        </w:r>
-      </w:hyperlink>
-      <w:r>
-        <w:t>). Thus, this device is capable of generating sounds</w:t>
-      </w:r>
-      <w:r>
-        <w:t>, even complex sounds,</w:t>
-      </w:r>
-      <w:r>
-        <w:t xml:space="preserve"> while simultaneously executing other tasks.</w:t>
-      </w:r>
-      <w:r>
-        <w:t xml:space="preserve"> </w:t>
-      </w:r>
-      <w:r>
-        <w:t>F</w:t>
-      </w:r>
-      <w:r>
-        <w:t>ina</w:t>
-      </w:r>
-      <w:r>
-        <w:t>lly, t</w:t>
-      </w:r>
-      <w:r>
-        <w:t xml:space="preserve">he Teensy programming environment utilizes the Arduino’s programming environment. Therefore, it can utilize </w:t>
-      </w:r>
-      <w:r>
-        <w:t>all of the crowd-sourced functionality of the Arduino’s massive user base, while also taking advantage of the unique features that the Teensy itself offers.</w:t>
-      </w:r>
-      <w:bookmarkStart w:id="1" w:name="_GoBack"/>
-      <w:bookmarkEnd w:id="1"/>
+        <w:rPr>
+          <w:b/>
+        </w:rPr>
+      </w:pPr>
+      <w:r>
+        <w:rPr>
+          <w:b/>
+        </w:rPr>
+        <w:t>Methods</w:t>
+      </w:r>
     </w:p>
     <w:p>
       <w:pPr>
-        <w:ind w:firstLine="360"/>
-      </w:pPr>
-      <w:r>
-        <w:t xml:space="preserve">Here, we introduce two specific implementations of </w:t>
-      </w:r>
-      <w:r>
-        <w:t>experimental designs</w:t>
-      </w:r>
-      <w:r>
-        <w:t xml:space="preserve"> geared toward neuronal imaging</w:t>
-      </w:r>
-      <w:r>
-        <w:t xml:space="preserve">, implemented </w:t>
-      </w:r>
-      <w:r>
-        <w:t>via a Teensy 3.2</w:t>
-      </w:r>
-      <w:r>
-        <w:t xml:space="preserve"> microcontroller in conjunction wi</w:t>
-      </w:r>
-      <w:r>
-        <w:t>th several simple code scripts</w:t>
-      </w:r>
-      <w:r>
-        <w:t xml:space="preserve"> and a library for the ADNS-9800 sensors</w:t>
-      </w:r>
-      <w:r>
-        <w:t>. We</w:t>
-      </w:r>
-      <w:r>
-        <w:t xml:space="preserve"> thereby demonstrate the ease and usefulness of adopting </w:t>
-      </w:r>
-      <w:r>
-        <w:t>Teensy 3.2-based</w:t>
-      </w:r>
-      <w:r>
-        <w:t xml:space="preserve"> design</w:t>
-      </w:r>
-      <w:r>
-        <w:t>s</w:t>
-      </w:r>
-      <w:r>
-        <w:t xml:space="preserve"> for future </w:t>
-      </w:r>
-      <w:r>
-        <w:t xml:space="preserve">imaging </w:t>
-      </w:r>
-      <w:r>
-        <w:t>experiments, and for fulfilling the requirements of temporal accuracy, ease of use, flexibility, low cost</w:t>
-      </w:r>
-      <w:r>
-        <w:t xml:space="preserve"> and high accessibility</w:t>
-      </w:r>
-      <w:r>
-        <w:t>.</w:t>
+        <w:rPr>
+          <w:i/>
+        </w:rPr>
+      </w:pPr>
+      <w:r>
+        <w:rPr>
+          <w:i/>
+        </w:rPr>
+        <w:t>Motor acquisition experiment</w:t>
       </w:r>
     </w:p>
     <w:p>
       <w:pPr>
-        <w:rPr>
-          <w:b/>
-        </w:rPr>
-      </w:pPr>
-      <w:r>
-        <w:rPr>
-          <w:b/>
-        </w:rPr>
-        <w:t>Methods</w:t>
-      </w:r>
-    </w:p>
-    <w:p>
-      <w:pPr>
-        <w:rPr>
-          <w:i/>
-        </w:rPr>
-      </w:pPr>
-      <w:r>
-        <w:rPr>
-          <w:i/>
-        </w:rPr>
-        <w:t>Motor acquisition experiment</w:t>
-      </w:r>
-    </w:p>
-    <w:p>
-      <w:pPr>
         <w:ind w:firstLine="720"/>
       </w:pPr>
       <w:r>
@@ -999,13 +1129,22 @@
         <w:t xml:space="preserve">gaming </w:t>
       </w:r>
       <w:r>
-        <w:t xml:space="preserve">sensors are attached at the equator of a </w:t>
+        <w:t>sensors we</w:t>
+      </w:r>
+      <w:r>
+        <w:t xml:space="preserve">re attached at the equator of a </w:t>
       </w:r>
       <w:r>
         <w:t>3D-printed half-sphere</w:t>
       </w:r>
       <w:r>
-        <w:t xml:space="preserve"> in which a large, buoyant Styrofoam ball is floating. These sensors lie at an angle of approximately </w:t>
+        <w:t xml:space="preserve"> in which a large, buoyant Styrofoam bal</w:t>
+      </w:r>
+      <w:r>
+        <w:t>l is floating. These sensors lay</w:t>
+      </w:r>
+      <w:r>
+        <w:t xml:space="preserve"> at an angle of approximately </w:t>
       </w:r>
       <w:r>
         <w:t>75</w:t>
@@ -1014,7 +1153,11 @@
         <w:t xml:space="preserve"> degrees from one another. </w:t>
       </w:r>
       <w:r>
-        <w:t>This setup mimics that of</w:t>
+        <w:t xml:space="preserve">This setup mimics </w:t>
+      </w:r>
+      <w:r>
+        <w:lastRenderedPageBreak/>
+        <w:t>that of</w:t>
       </w:r>
       <w:r>
         <w:t xml:space="preserve"> </w:t>
@@ -1065,10 +1208,28 @@
         <w:t xml:space="preserve">use the </w:t>
       </w:r>
       <w:r>
-        <w:t>y-readings of both sensors. We can compute rotation using the x-readings if we wish.</w:t>
-      </w:r>
-      <w:r>
-        <w:t xml:space="preserve"> These two sensors are attached via simple serial peripheral interface (SPI)</w:t>
+        <w:t>y-readings of both sensors, though on could</w:t>
+      </w:r>
+      <w:r>
+        <w:t xml:space="preserve"> compute rotation using the x-readings if </w:t>
+      </w:r>
+      <w:r>
+        <w:t>they</w:t>
+      </w:r>
+      <w:r>
+        <w:t xml:space="preserve"> wish</w:t>
+      </w:r>
+      <w:r>
+        <w:t>ed</w:t>
+      </w:r>
+      <w:r>
+        <w:t>.</w:t>
+      </w:r>
+      <w:r>
+        <w:t xml:space="preserve"> These two sensors we</w:t>
+      </w:r>
+      <w:r>
+        <w:t>re attached via simple serial peripheral interface (SPI)</w:t>
       </w:r>
       <w:r>
         <w:t xml:space="preserve"> connections</w:t>
@@ -1086,6 +1247,9 @@
         <w:t>of which can be seen in Figure 2</w:t>
       </w:r>
       <w:r>
+        <w:t>A</w:t>
+      </w:r>
+      <w:r>
         <w:t xml:space="preserve">. </w:t>
       </w:r>
       <w:r>
@@ -1098,10 +1262,25 @@
         <w:t xml:space="preserve">or another type of wire </w:t>
       </w:r>
       <w:r>
-        <w:t>and minimal soldering.</w:t>
-      </w:r>
-      <w:r>
-        <w:t xml:space="preserve"> Finally, the Teensy is itself connected to a full computer using a USB-microUSB cable.</w:t>
+        <w:t>and minimal soldering</w:t>
+      </w:r>
+      <w:r>
+        <w:t>; we used custom</w:t>
+      </w:r>
+      <w:r>
+        <w:t>, insulated</w:t>
+      </w:r>
+      <w:r>
+        <w:t xml:space="preserve"> 22 gauge wiring</w:t>
+      </w:r>
+      <w:r>
+        <w:t>.</w:t>
+      </w:r>
+      <w:r>
+        <w:t xml:space="preserve"> Finally, the Teensy was itself connected to a PC</w:t>
+      </w:r>
+      <w:r>
+        <w:t xml:space="preserve"> using a USB-microUSB cable.</w:t>
       </w:r>
     </w:p>
     <w:p>
@@ -1114,7 +1293,7 @@
       <w:r>
         <w:t>the “motion burst” register of each sensor is read, and the accumulated displacement over the previous 50 milliseconds in the x and y directions is acquired. Simultaneously, a digital “on” pulse is sent out of a digital pin using the DigitalIO library (</w:t>
       </w:r>
-      <w:hyperlink r:id="rId13" w:history="1">
+      <w:hyperlink r:id="rId11" w:history="1">
         <w:r>
           <w:rPr>
             <w:rStyle w:val="Hyperlink"/>
@@ -1123,25 +1302,48 @@
         </w:r>
       </w:hyperlink>
       <w:r>
-        <w:t xml:space="preserve">). This allows us to use the functions “fastPinMode” and “fastDigitalWrite’, for example, which reduce the latency introduced by turning pins </w:t>
-      </w:r>
-      <w:r>
-        <w:lastRenderedPageBreak/>
-        <w:t>on, off, or setting their “mode” (input or output).</w:t>
+        <w:t>). This allows us to use the functions “fastPinMode” and “fastDigitalWrite’, for example, which reduce the latency introduced by turning pins on, off, or setting their “mode” (</w:t>
+      </w:r>
+      <w:r>
+        <w:t>INPUT</w:t>
+      </w:r>
+      <w:r>
+        <w:t xml:space="preserve"> or </w:t>
+      </w:r>
+      <w:r>
+        <w:t>OUTPUT</w:t>
+      </w:r>
+      <w:r>
+        <w:t>).</w:t>
       </w:r>
       <w:r>
         <w:t xml:space="preserve"> </w:t>
       </w:r>
       <w:r>
-        <w:t>A main function that directs both of these tasks was called in precisely timed intervals using the “IntervalTimer” function.</w:t>
+        <w:t>A main function that directs both of these tasks was called in precisely timed intervals using the “IntervalTimer” function</w:t>
+      </w:r>
+      <w:r>
+        <w:t>, which takes a function and the sample time in microseconds as arguments</w:t>
+      </w:r>
+      <w:r>
+        <w:t>.</w:t>
       </w:r>
       <w:r>
         <w:t xml:space="preserve"> </w:t>
       </w:r>
       <w:r>
+        <w:t>This library utilizes interru</w:t>
+      </w:r>
+      <w:r>
+        <w:t>pts in order to precisely call the</w:t>
+      </w:r>
+      <w:r>
+        <w:t xml:space="preserve"> specific function at prespecified time intervals. </w:t>
+      </w:r>
+      <w:r>
         <w:t>Instead of using the default Arduino programming environment to upload our code to the Teensy, we used PlatformIO (</w:t>
       </w:r>
-      <w:hyperlink r:id="rId14" w:history="1">
+      <w:hyperlink r:id="rId12" w:history="1">
         <w:r>
           <w:rPr>
             <w:rStyle w:val="Hyperlink"/>
@@ -1152,7 +1354,7 @@
       <w:r>
         <w:t>), an add-on to the widely-used Atom text editor (</w:t>
       </w:r>
-      <w:hyperlink r:id="rId15" w:history="1">
+      <w:hyperlink r:id="rId13" w:history="1">
         <w:r>
           <w:rPr>
             <w:rStyle w:val="Hyperlink"/>
@@ -1205,10 +1407,22 @@
         <w:t xml:space="preserve">. In </w:t>
       </w:r>
       <w:r>
-        <w:t>principle this graphical user interface could be written in Python or any other programming language</w:t>
-      </w:r>
-      <w:r>
-        <w:t xml:space="preserve">. Using this, the user can enter the length of the experiment and the frequency of data acquisition. This frequency will determine the frequency with which digital pulses are sent to notify </w:t>
+        <w:t>principle</w:t>
+      </w:r>
+      <w:r>
+        <w:t>, however,</w:t>
+      </w:r>
+      <w:r>
+        <w:t xml:space="preserve"> this graphical user interface could be written in Python or any other programming language</w:t>
+      </w:r>
+      <w:r>
+        <w:t>. Using this</w:t>
+      </w:r>
+      <w:r>
+        <w:t xml:space="preserve"> interface</w:t>
+      </w:r>
+      <w:r>
+        <w:t xml:space="preserve">, the user can enter the length of the experiment and the frequency of data acquisition. This frequency will determine the frequency with which digital pulses are sent to notify </w:t>
       </w:r>
       <w:r>
         <w:t>an external device such as a CMOS</w:t>
@@ -1220,7 +1434,10 @@
         <w:t xml:space="preserve"> to capture </w:t>
       </w:r>
       <w:r>
-        <w:t xml:space="preserve">am </w:t>
+        <w:t>an</w:t>
+      </w:r>
+      <w:r>
+        <w:t xml:space="preserve"> </w:t>
       </w:r>
       <w:r>
         <w:t>image</w:t>
@@ -1279,19 +1496,13 @@
         <w:t xml:space="preserve"> concomitant with digital pulses that could be used to trigger a camera or a different device</w:t>
       </w:r>
       <w:r>
-        <w:t xml:space="preserve">. </w:t>
-      </w:r>
-      <w:r>
-        <w:t>Sensors were placed in a 3D-printed half-sphere at an angle of approximately 75 degrees from one another</w:t>
-      </w:r>
-      <w:r>
-        <w:t xml:space="preserve"> at equal heights, slightly below the equator of the ball</w:t>
-      </w:r>
-      <w:r>
-        <w:t xml:space="preserve">. </w:t>
-      </w:r>
-      <w:r>
-        <w:t xml:space="preserve">The mouse’s speed was computed using the y-coordinates of each mouse sensor, </w:t>
+        <w:t xml:space="preserve">. The mouse’s speed was computed using the y-coordinates of each </w:t>
+      </w:r>
+      <w:r>
+        <w:t xml:space="preserve">ADNS-9800 </w:t>
+      </w:r>
+      <w:r>
+        <w:t xml:space="preserve">sensor, </w:t>
       </w:r>
       <w:r>
         <w:t xml:space="preserve">and </w:t>
@@ -1303,7 +1514,13 @@
         <w:t xml:space="preserve"> at any one time point was computed</w:t>
       </w:r>
       <w:r>
-        <w:t xml:space="preserve"> in the following way:</w:t>
+        <w:t xml:space="preserve"> </w:t>
+      </w:r>
+      <w:r>
+        <w:t>using the following equation</w:t>
+      </w:r>
+      <w:r>
+        <w:t>:</w:t>
       </w:r>
     </w:p>
     <w:p>
@@ -1758,6 +1975,7 @@
     </w:p>
     <w:p>
       <w:r>
+        <w:lastRenderedPageBreak/>
         <w:tab/>
       </w:r>
       <w:r>
@@ -1788,7 +2006,16 @@
         <w:t>-puff setup</w:t>
       </w:r>
       <w:r>
-        <w:t xml:space="preserve"> and wrote the corresponding script</w:t>
+        <w:t xml:space="preserve"> and wrote </w:t>
+      </w:r>
+      <w:r>
+        <w:t>a short</w:t>
+      </w:r>
+      <w:r>
+        <w:t xml:space="preserve"> corresponding script</w:t>
+      </w:r>
+      <w:r>
+        <w:t xml:space="preserve"> to execute each of these tasks in a specific sequence with specific timing</w:t>
       </w:r>
       <w:r>
         <w:t xml:space="preserve">. The </w:t>
@@ -1865,7 +2092,13 @@
         <w:t>. A less expensive option is also avail</w:t>
       </w:r>
       <w:r>
-        <w:t xml:space="preserve">able for $8.40. In addition, if stereo output were desired, </w:t>
+        <w:t xml:space="preserve">able for $8.40. </w:t>
+      </w:r>
+      <w:r>
+        <w:t>Indeed</w:t>
+      </w:r>
+      <w:r>
+        <w:t xml:space="preserve">, if stereo output were desired, </w:t>
       </w:r>
       <w:r>
         <w:t>the manufacturer also offers</w:t>
@@ -1873,7 +2106,7 @@
       <w:r>
         <w:t xml:space="preserve"> a true audio shield (</w:t>
       </w:r>
-      <w:hyperlink r:id="rId16" w:history="1">
+      <w:hyperlink r:id="rId14" w:history="1">
         <w:r>
           <w:rPr>
             <w:rStyle w:val="Hyperlink"/>
@@ -1932,11 +2165,7 @@
         <w:t>.</w:t>
       </w:r>
       <w:r>
-        <w:t xml:space="preserve"> We also directed digital outputs from the Teensy to activate a light concomitant with the sound, and a puff as an aversive stimulus following each </w:t>
-      </w:r>
-      <w:r>
-        <w:lastRenderedPageBreak/>
-        <w:t xml:space="preserve">sound/light combination. Meanwhile, digital pulses were </w:t>
+        <w:t xml:space="preserve"> We also directed digital outputs from the Teensy to activate a light concomitant with the sound, and a puff as an aversive stimulus following each sound/light combination. Meanwhile, digital pulses were </w:t>
       </w:r>
       <w:r>
         <w:t>programmed to occur during</w:t>
@@ -1969,13 +2198,13 @@
         <w:t xml:space="preserve"> </w:t>
       </w:r>
       <w:r>
-        <w:t>TTL pulses and the multiple output devices.</w:t>
+        <w:t>digital</w:t>
+      </w:r>
+      <w:r>
+        <w:t xml:space="preserve"> pulses and the multiple output devices.</w:t>
       </w:r>
       <w:r>
         <w:t xml:space="preserve"> </w:t>
-      </w:r>
-      <w:r>
-        <w:t xml:space="preserve">This library utilizes interrupts in order to precisely call a specific function at prespecified time intervals. </w:t>
       </w:r>
       <w:r>
         <w:t xml:space="preserve">The speaker, camera, puff, and light source </w:t>
@@ -1997,7 +2226,7 @@
       <w:pPr>
         <w:ind w:firstLine="720"/>
         <w:rPr>
-          <w:b/>
+          <w:rFonts w:eastAsiaTheme="minorEastAsia"/>
         </w:rPr>
       </w:pPr>
       <w:r>
@@ -2109,80 +2338,42 @@
     <w:p>
       <w:pPr>
         <w:rPr>
-          <w:b/>
-        </w:rPr>
-      </w:pPr>
-      <w:r>
-        <w:rPr>
-          <w:b/>
-        </w:rPr>
-        <w:t>Results/Discussion</w:t>
+          <w:rFonts w:eastAsiaTheme="minorEastAsia"/>
+        </w:rPr>
+      </w:pPr>
+      <w:r>
+        <w:rPr>
+          <w:rFonts w:eastAsiaTheme="minorEastAsia"/>
+          <w:i/>
+        </w:rPr>
+        <w:t>Statistics</w:t>
       </w:r>
     </w:p>
     <w:p>
       <w:pPr>
         <w:ind w:firstLine="720"/>
-      </w:pPr>
-      <w:r>
-        <w:t xml:space="preserve">We constructed two separate and commonly </w:t>
-      </w:r>
-      <w:r>
-        <w:t>utilized</w:t>
-      </w:r>
-      <w:r>
-        <w:t xml:space="preserve"> experimental setups both built upon a Teensy 3.2. In the first (Figure 1A</w:t>
-      </w:r>
-      <w:r>
-        <w:t>i and 1Aii</w:t>
-      </w:r>
-      <w:r>
-        <w:t xml:space="preserve">), </w:t>
-      </w:r>
-      <w:r>
-        <w:t xml:space="preserve">we constructed a device that monitors and records motor data at a fixed interval, which is capable of simultaneously </w:t>
-      </w:r>
-      <w:r>
-        <w:t>delivering</w:t>
-      </w:r>
-      <w:r>
-        <w:t xml:space="preserve"> </w:t>
-      </w:r>
-      <w:r>
-        <w:t xml:space="preserve">highly regular, </w:t>
-      </w:r>
-      <w:r>
-        <w:t>brief digital pul</w:t>
-      </w:r>
-      <w:r>
-        <w:t>ses</w:t>
-      </w:r>
-      <w:r>
-        <w:t xml:space="preserve"> to an external device such as a CMOS camera</w:t>
-      </w:r>
-      <w:r>
-        <w:t xml:space="preserve">. </w:t>
-      </w:r>
-      <w:r>
-        <w:t>As shown in Table 1, the cost of specialty components for this experimental design is quite low. Other commonly used components such as wiring, solder and wire strippers and crimpers are also needed, but are widely available</w:t>
-      </w:r>
-      <w:r>
-        <w:t xml:space="preserve"> and should in many cases such as a lab setting already be available</w:t>
-      </w:r>
-      <w:r>
-        <w:t>.</w:t>
+        <w:rPr>
+          <w:b/>
+        </w:rPr>
+      </w:pPr>
+      <w:r>
+        <w:rPr>
+          <w:rFonts w:eastAsiaTheme="minorEastAsia"/>
+        </w:rPr>
+        <w:t xml:space="preserve">Linear models were constructed using the “fitlm” function in MATLAB 2017b. Theoretical timings, to which measured timings were compared, were each taken to be timings beginning at 0 seconds in equal increments of 50.000 milliseconds. </w:t>
       </w:r>
     </w:p>
     <w:p>
       <w:pPr>
         <w:rPr>
-          <w:i/>
-        </w:rPr>
-      </w:pPr>
-      <w:r>
-        <w:rPr>
-          <w:i/>
-        </w:rPr>
-        <w:t>Motion tracking using the ADNS-9800</w:t>
+          <w:b/>
+        </w:rPr>
+      </w:pPr>
+      <w:r>
+        <w:rPr>
+          <w:b/>
+        </w:rPr>
+        <w:t>Results/Discussion</w:t>
       </w:r>
     </w:p>
     <w:p>
@@ -2190,91 +2381,83 @@
         <w:ind w:firstLine="720"/>
       </w:pPr>
       <w:r>
-        <w:t>Here we introduce a system for imaging and simultaneous motion three-dimensional treadmill tracking that necessitates on</w:t>
-      </w:r>
-      <w:r>
-        <w:t>ly a Teensy 3.2 microcontroller</w:t>
-      </w:r>
-      <w:r>
-        <w:t xml:space="preserve"> and two</w:t>
-      </w:r>
-      <w:r>
-        <w:t xml:space="preserve"> ADNS-9800 laser motion sensors. </w:t>
+        <w:t xml:space="preserve">We constructed two separate and commonly </w:t>
+      </w:r>
+      <w:r>
+        <w:t>utilized</w:t>
+      </w:r>
+      <w:r>
+        <w:t xml:space="preserve"> experimental setups both built upon a Teensy 3.2. In the first (Figure 1A</w:t>
+      </w:r>
+      <w:r>
+        <w:t>i and 1Aii</w:t>
+      </w:r>
+      <w:r>
+        <w:t xml:space="preserve">), </w:t>
+      </w:r>
+      <w:r>
+        <w:t xml:space="preserve">we constructed a device that monitors and records motor data at a fixed interval, which is capable of simultaneously </w:t>
+      </w:r>
+      <w:r>
+        <w:t>delivering</w:t>
       </w:r>
       <w:r>
         <w:t xml:space="preserve"> </w:t>
       </w:r>
       <w:r>
-        <w:t xml:space="preserve">In order to provide the end user with as simple a setup as possible, we designed drivers and a library that users can </w:t>
-      </w:r>
-      <w:r>
-        <w:t>use</w:t>
-      </w:r>
-      <w:r>
-        <w:t xml:space="preserve"> to obtain various streams of data from these sensors. In particular, we read displacements picked up by the sensors and convert them directly to micrometer displacements</w:t>
-      </w:r>
-      <w:r>
-        <w:t xml:space="preserve"> using the internal calibration of the sensors</w:t>
-      </w:r>
-      <w:r>
-        <w:t>.</w:t>
+        <w:t xml:space="preserve">highly regular, </w:t>
+      </w:r>
+      <w:r>
+        <w:t>brief digital pul</w:t>
+      </w:r>
+      <w:r>
+        <w:t>ses</w:t>
       </w:r>
       <w:r>
         <w:t xml:space="preserve"> </w:t>
       </w:r>
       <w:r>
-        <w:t>C</w:t>
-      </w:r>
-      <w:r>
-        <w:t xml:space="preserve">onversions to imperial or metric distances </w:t>
-      </w:r>
-      <w:r>
-        <w:t>can</w:t>
-      </w:r>
-      <w:r>
-        <w:t xml:space="preserve"> also</w:t>
-      </w:r>
-      <w:r>
-        <w:t xml:space="preserve"> be</w:t>
-      </w:r>
-      <w:r>
-        <w:t xml:space="preserve"> implemented </w:t>
-      </w:r>
-      <w:r>
-        <w:t>via</w:t>
-      </w:r>
-      <w:r>
-        <w:t xml:space="preserve"> </w:t>
-      </w:r>
-      <w:r>
-        <w:t>our</w:t>
-      </w:r>
-      <w:r>
-        <w:t xml:space="preserve"> ADNS-9800 library. </w:t>
-      </w:r>
-      <w:r>
-        <w:t>Using different registers of the ADNS-9800 sensors, users can also</w:t>
-      </w:r>
-      <w:r>
-        <w:t xml:space="preserve"> </w:t>
-      </w:r>
-      <w:r>
-        <w:t xml:space="preserve">query the sensors for a host of other features, for example, the surface quality that the sensor detects. This could be useful if the ball or surface that the sensor is measuring changes its position slightly with respect to the surface. Each register </w:t>
-      </w:r>
-      <w:r>
-        <w:t xml:space="preserve">in the datasheet for the ADNS-9800 </w:t>
-      </w:r>
-      <w:r>
-        <w:t>is included in the ADNS9800 library</w:t>
-      </w:r>
-      <w:r>
-        <w:t>, explanations for which are available online (</w:t>
-      </w:r>
-      <w:r>
-        <w:t>https://datasheet.octopart.com/ADNS-9800-Avago-datasheet-10666463.pdf</w:t>
-      </w:r>
-      <w:r>
-        <w:t>)</w:t>
+        <w:lastRenderedPageBreak/>
+        <w:t>to an external device such as a CMOS camera</w:t>
+      </w:r>
+      <w:r>
+        <w:t xml:space="preserve">. </w:t>
+      </w:r>
+      <w:r>
+        <w:t xml:space="preserve">As shown in Table </w:t>
+      </w:r>
+      <w:r>
+        <w:t>2</w:t>
+      </w:r>
+      <w:r>
+        <w:t>, the cost of specialty components for this experimental design is quite low</w:t>
+      </w:r>
+      <w:r>
+        <w:t>, totaling less than $80 total for specialty components</w:t>
+      </w:r>
+      <w:r>
+        <w:t>. Other commonly used components such as wiring, solder and wire strippers and crimpers are also needed</w:t>
+      </w:r>
+      <w:r>
+        <w:t xml:space="preserve"> on a case-by-case basis</w:t>
+      </w:r>
+      <w:r>
+        <w:t xml:space="preserve"> and are listed in Table 3</w:t>
+      </w:r>
+      <w:r>
+        <w:t>, but are widely availa</w:t>
+      </w:r>
+      <w:r>
+        <w:t>b</w:t>
+      </w:r>
+      <w:r>
+        <w:t>le</w:t>
+      </w:r>
+      <w:r>
+        <w:t xml:space="preserve"> and in many cases such as a lab setting be available</w:t>
+      </w:r>
+      <w:r>
+        <w:t xml:space="preserve"> for use</w:t>
       </w:r>
       <w:r>
         <w:t>.</w:t>
@@ -2282,9 +2465,111 @@
     </w:p>
     <w:p>
       <w:pPr>
+        <w:rPr>
+          <w:i/>
+        </w:rPr>
+      </w:pPr>
+      <w:r>
+        <w:rPr>
+          <w:i/>
+        </w:rPr>
+        <w:t>Motion tracking using the ADNS-9800</w:t>
+      </w:r>
+    </w:p>
+    <w:p>
+      <w:pPr>
         <w:ind w:firstLine="720"/>
       </w:pPr>
       <w:r>
+        <w:t>Here we introduce a system for imaging and simultaneous motion three-dimensional treadmill tracking that necessitates on</w:t>
+      </w:r>
+      <w:r>
+        <w:t>ly a Teensy 3.2 microcontroller</w:t>
+      </w:r>
+      <w:r>
+        <w:t xml:space="preserve"> and two</w:t>
+      </w:r>
+      <w:r>
+        <w:t xml:space="preserve"> ADNS-9800 laser motion sensors. </w:t>
+      </w:r>
+      <w:r>
+        <w:t xml:space="preserve"> </w:t>
+      </w:r>
+      <w:r>
+        <w:t xml:space="preserve">In order to provide the end user with as simple a setup as possible, we designed drivers and a library that users can </w:t>
+      </w:r>
+      <w:r>
+        <w:t>use</w:t>
+      </w:r>
+      <w:r>
+        <w:t xml:space="preserve"> to obtain various streams of data from these sensors. In particular, we read displacements picked up by the sensors and convert them directly to micrometer displacements</w:t>
+      </w:r>
+      <w:r>
+        <w:t xml:space="preserve"> using the internal calibration of the sensors</w:t>
+      </w:r>
+      <w:r>
+        <w:t>.</w:t>
+      </w:r>
+      <w:r>
+        <w:t xml:space="preserve"> </w:t>
+      </w:r>
+      <w:r>
+        <w:t>C</w:t>
+      </w:r>
+      <w:r>
+        <w:t xml:space="preserve">onversions to imperial or metric distances </w:t>
+      </w:r>
+      <w:r>
+        <w:t>can</w:t>
+      </w:r>
+      <w:r>
+        <w:t xml:space="preserve"> also</w:t>
+      </w:r>
+      <w:r>
+        <w:t xml:space="preserve"> be</w:t>
+      </w:r>
+      <w:r>
+        <w:t xml:space="preserve"> implemented </w:t>
+      </w:r>
+      <w:r>
+        <w:t>via</w:t>
+      </w:r>
+      <w:r>
+        <w:t xml:space="preserve"> </w:t>
+      </w:r>
+      <w:r>
+        <w:t>our</w:t>
+      </w:r>
+      <w:r>
+        <w:t xml:space="preserve"> ADNS-9800 library. Using different registers of the ADNS-9800 sensors, users can also </w:t>
+      </w:r>
+      <w:r>
+        <w:t xml:space="preserve">query the sensors for a host of other features, for example, the surface quality that the sensor detects. This could be useful if the ball or surface that the sensor is measuring changes its position slightly with respect to the surface. Each register </w:t>
+      </w:r>
+      <w:r>
+        <w:t>in the datasheet for the ADNS-9800, explanations for which are available online (</w:t>
+      </w:r>
+      <w:r>
+        <w:t>https://datasheet.octopart.com/ADNS-9800-Avago-datasheet-10666463.pdf</w:t>
+      </w:r>
+      <w:r>
+        <w:t>)</w:t>
+      </w:r>
+      <w:r>
+        <w:t xml:space="preserve">, </w:t>
+      </w:r>
+      <w:r>
+        <w:t>is included in the ADNS9800 library</w:t>
+      </w:r>
+      <w:r>
+        <w:t>.</w:t>
+      </w:r>
+    </w:p>
+    <w:p>
+      <w:pPr>
+        <w:ind w:firstLine="720"/>
+      </w:pPr>
+      <w:r>
         <w:t>Therefore, little must be done besides implementing the proper wiring in order to get such a design up and running</w:t>
       </w:r>
       <w:r>
@@ -2306,11 +2591,7 @@
         <w:t xml:space="preserve">. Proper wiring </w:t>
       </w:r>
       <w:r>
-        <w:t xml:space="preserve">is demonstrated in </w:t>
-      </w:r>
-      <w:r>
-        <w:lastRenderedPageBreak/>
-        <w:t>Figure 2A</w:t>
+        <w:t>is demonstrated in Figure 2A</w:t>
       </w:r>
       <w:r>
         <w:t xml:space="preserve">. The connections demonstrated using dotted lines can be </w:t>
@@ -2334,16 +2615,14 @@
         <w:t>This system offers an affordable, modular, open-source method of tracking mouse movement with high fidelity, temporal accuracy and without introducing conf</w:t>
       </w:r>
       <w:r>
-        <w:t xml:space="preserve">ounding experimental variables. </w:t>
-      </w:r>
-      <w:r>
-        <w:t xml:space="preserve">As can be seen in Figure 3A, the velocity that we calculate falls into the range of previously reported mouse velocity with similar setups (see, for example, </w:t>
+        <w:t xml:space="preserve">ounding experimental variables. As can be seen in Figure 3A, the velocity that we calculate falls into the range of previously reported mouse velocity with similar setups (see, for example, </w:t>
       </w:r>
       <w:sdt>
         <w:sdtPr>
           <w:id w:val="171777486"/>
           <w:citation/>
         </w:sdtPr>
+        <w:sdtEndPr/>
         <w:sdtContent>
           <w:r>
             <w:fldChar w:fldCharType="begin"/>
@@ -2460,13 +2739,22 @@
         <w:t xml:space="preserve">. </w:t>
       </w:r>
       <w:r>
-        <w:t>As previously described, a mouse is gradually trained to blink after seeing a light and hearing a sound, via a “puff” that is consistently delivered following exposure to both light and a 9500 Hz tone. Imaging can be performed simultaneously by turning on and off a given pin during each frame</w:t>
-      </w:r>
-      <w:r>
-        <w:t xml:space="preserve"> using the “IntervalTimer” function</w:t>
-      </w:r>
-      <w:r>
-        <w:t>, the rising phase of which a camera or other device can use as an indicator telling it to capture an image. In a mimic experiment, we recorded the timings of each of these triggers and compared them to the theoretical timings</w:t>
+        <w:t xml:space="preserve">As previously described, a mouse is gradually trained to blink after seeing a light and hearing a sound, via a “puff” that is consistently delivered following exposure to both light and a 9500 Hz tone. </w:t>
+      </w:r>
+      <w:r>
+        <w:t>We utilized, in addition to the Teensy 3.2, only 2 additional specialty components, as shown in Table 1: a prop shield to amplify the analog output from the Teensy 3.2, which can then drive speakers of both 4 and 8 ohms, and a few sets of 14x1 double insulated pins for connecting the Teensy to the prop shield. In total, this setup costs approximately $40, excluding general equipment.</w:t>
+      </w:r>
+    </w:p>
+    <w:p>
+      <w:pPr>
+        <w:ind w:firstLine="720"/>
+      </w:pPr>
+      <w:r>
+        <w:t xml:space="preserve">Imaging can be performed simultaneously by turning on and off a given pin during each frame, the rising phase of which a camera or other device can use as an indicator telling it to capture an image. In </w:t>
+      </w:r>
+      <w:r>
+        <w:lastRenderedPageBreak/>
+        <w:t>a mimic experiment, we recorded the timings of each of these triggers and compared them to the theoretical timings</w:t>
       </w:r>
       <w:r>
         <w:t xml:space="preserve"> with samples spaced at exactly 50ms apart</w:t>
@@ -2478,7 +2766,13 @@
         <w:t xml:space="preserve"> First, as with the motion experiment, we looked at the individual “camera-trigger” timings. Like the motion experimental design, the measured timings were very similar to the </w:t>
       </w:r>
       <w:r>
-        <w:t xml:space="preserve">theoretical timings, biased downward by approximately 3e-05 seconds per sample. </w:t>
+        <w:t xml:space="preserve">theoretical timings, biased by approximately </w:t>
+      </w:r>
+      <w:r>
+        <w:t>30 micro</w:t>
+      </w:r>
+      <w:r>
+        <w:t xml:space="preserve">seconds per sample. </w:t>
       </w:r>
       <w:r>
         <w:t>We looked at light onset and offset, and puff onset and offset in Figure 4B as well.</w:t>
@@ -2517,22 +2811,20 @@
         <w:t xml:space="preserve"> as well.</w:t>
       </w:r>
       <w:r>
-        <w:t xml:space="preserve"> We not that, adjusted</w:t>
-      </w:r>
-      <w:r>
-        <w:t xml:space="preserve"> for the length of time, </w:t>
-      </w:r>
-      <w:r>
-        <w:t xml:space="preserve">our timing bias </w:t>
-      </w:r>
-      <w:r>
-        <w:t xml:space="preserve">is comparable to that reported by </w:t>
+        <w:t xml:space="preserve"> We not</w:t>
+      </w:r>
+      <w:r>
+        <w:t>e</w:t>
+      </w:r>
+      <w:r>
+        <w:t xml:space="preserve"> that, adjusted for the length of time, our timing bias is comparable to that reported by </w:t>
       </w:r>
       <w:sdt>
         <w:sdtPr>
           <w:id w:val="-1261376567"/>
           <w:citation/>
         </w:sdtPr>
+        <w:sdtEndPr/>
         <w:sdtContent>
           <w:r>
             <w:fldChar w:fldCharType="begin"/>
@@ -2582,7 +2874,10 @@
         <w:ind w:firstLine="720"/>
       </w:pPr>
       <w:r>
-        <w:t xml:space="preserve">Here, we demonstrate two inexpensive and highly accurate experimental paradigms both constructed around a Teensy 3.2 microcontroller. In the first, we have designed and implemented a library capable of recording motor output from ADNS-9800 gaming sensors without the need for </w:t>
+        <w:t xml:space="preserve">We </w:t>
+      </w:r>
+      <w:r>
+        <w:t xml:space="preserve">demonstrate two inexpensive and highly accurate experimental paradigms both constructed around a Teensy 3.2 microcontroller. In the first, we have designed and implemented a library capable of recording motor output from ADNS-9800 gaming sensors without the need for </w:t>
       </w:r>
       <w:r>
         <w:t>outside</w:t>
@@ -2641,7 +2936,13 @@
         </w:rPr>
       </w:pPr>
       <w:r>
-        <w:t>We also demonstrate a setup built to implement a classical conditioning paradigm. This illustrates the ability of the Teensy to orchestrate many different classes of output simultaneously with high temporal accuracy, and also highlights the ability of this device to simultaneously produce an analog output, in particular to generate a sound, while performing other actions.</w:t>
+        <w:t>We also demonstrate a setup built to implement a classical conditioning paradigm. This illustrates the ability of the Teensy to orchestrate different classes of output</w:t>
+      </w:r>
+      <w:r>
+        <w:t>—analog and digital, both long and short pulses—</w:t>
+      </w:r>
+      <w:r>
+        <w:t>simultaneously with high temporal accuracy, and also highlights the ability of this device to simultaneously produce an analog output, in particular to generate a sound, while performing other actions.</w:t>
       </w:r>
       <w:r>
         <w:t xml:space="preserve"> </w:t>
@@ -2650,11 +2951,30 @@
         <w:t>One other major advantage of the Teensy 3.2 over other microcontrollers such as the Arduino is the fact that it can output a true analog signal, whereas the Arduino Uno, for example, is capable only of outputting pulse-width modulated signals. This opens a venue for many experimental additions, parti</w:t>
       </w:r>
       <w:r>
-        <w:t xml:space="preserve">cularly the addition of sound, without the need of extra devices such as resistors and capacitors to create an analog signal. Rather, the Teensy </w:t>
-      </w:r>
-      <w:r>
-        <w:lastRenderedPageBreak/>
-        <w:t>3.2 simply needs to be soldered on to a prop shield, and no in-depth knowledge about electronics is necessary.</w:t>
+        <w:t xml:space="preserve">cularly the addition of sound, without the need of extra devices such as resistors and capacitors to create an analog signal. Rather, the Teensy 3.2 simply needs to be soldered on to a prop shield, and </w:t>
+      </w:r>
+      <w:r>
+        <w:t>less</w:t>
+      </w:r>
+      <w:r>
+        <w:t xml:space="preserve"> in-depth knowledge about electro</w:t>
+      </w:r>
+      <w:r>
+        <w:t>nic circuits</w:t>
+      </w:r>
+      <w:r>
+        <w:t xml:space="preserve"> is necessary.</w:t>
+      </w:r>
+      <w:r>
+        <w:t xml:space="preserve"> In addition, it has a built-in “Audio” library that simplifies sound synthesis, reading, and mixing</w:t>
+      </w:r>
+      <w:r>
+        <w:t>, all at 44.1 kHz</w:t>
+      </w:r>
+      <w:bookmarkStart w:id="0" w:name="_GoBack"/>
+      <w:bookmarkEnd w:id="0"/>
+      <w:r>
+        <w:t>, for example.</w:t>
       </w:r>
     </w:p>
     <w:p>
@@ -2686,36 +3006,42 @@
         <w:t>is</w:t>
       </w:r>
       <w:r>
-        <w:t xml:space="preserve"> linear in nature, however, so it </w:t>
-      </w:r>
-      <w:r>
-        <w:t>would</w:t>
+        <w:t xml:space="preserve"> linear in nature, however, </w:t>
+      </w:r>
+      <w:r>
+        <w:t>which makes it simple to</w:t>
+      </w:r>
+      <w:r>
+        <w:t xml:space="preserve"> calibrate o</w:t>
+      </w:r>
+      <w:r>
+        <w:t>ut</w:t>
+      </w:r>
+      <w:r>
+        <w:t xml:space="preserve"> (for example, by setting the sampling rate at 49970 microseconds per sample</w:t>
+      </w:r>
+      <w:r>
+        <w:t>)</w:t>
+      </w:r>
+      <w:r>
+        <w:t xml:space="preserve">. We note </w:t>
+      </w:r>
+      <w:r>
+        <w:t xml:space="preserve">as well </w:t>
+      </w:r>
+      <w:r>
+        <w:t xml:space="preserve">that standard error of </w:t>
+      </w:r>
+      <w:r>
+        <w:t xml:space="preserve">our </w:t>
+      </w:r>
+      <w:r>
+        <w:t>measurements across all linear models were</w:t>
       </w:r>
       <w:r>
         <w:t xml:space="preserve"> </w:t>
       </w:r>
       <w:r>
-        <w:t>be easy to calibrate o</w:t>
-      </w:r>
-      <w:r>
-        <w:t xml:space="preserve">ut. We note </w:t>
-      </w:r>
-      <w:r>
-        <w:t xml:space="preserve">as well </w:t>
-      </w:r>
-      <w:r>
-        <w:t xml:space="preserve">that standard error of </w:t>
-      </w:r>
-      <w:r>
-        <w:t xml:space="preserve">our </w:t>
-      </w:r>
-      <w:r>
-        <w:t>measurements across all linear models were</w:t>
-      </w:r>
-      <w:r>
-        <w:t xml:space="preserve"> </w:t>
-      </w:r>
-      <w:r>
         <w:t xml:space="preserve">very small: </w:t>
       </w:r>
       <w:r>
@@ -2740,7 +3066,13 @@
         <w:t xml:space="preserve">3051.76 Hz. </w:t>
       </w:r>
       <w:r>
-        <w:t>The precision and utility of the Teensy microcontroller, in conjunction with the custom motion sensor library that we have developed for the ADNS-9800 sensors, make this a user-friendly, easily adaptable tool for various experimental designs in the neurosciences.</w:t>
+        <w:t>In conc</w:t>
+      </w:r>
+      <w:r>
+        <w:t>lusion, t</w:t>
+      </w:r>
+      <w:r>
+        <w:t>he precision and utility of the Teensy microcontroller, in conjunction with the custom motion sensor library that we have developed for the ADNS-9800 sensors, make this a user-friendly, easily adaptable tool for various experimental designs in the neurosciences.</w:t>
       </w:r>
     </w:p>
     <w:p>
@@ -2782,7 +3114,11 @@
         <w:t xml:space="preserve"> This experimental design consists of a Teensy 3.2 connected to two ADNS-9800 sensors and a CMOS camera, via serial-peripheral interfaces and a coaxial cable via SMA connectors, respectively. Every 50 milliseconds, a digital pulse triggers the CMOS </w:t>
       </w:r>
       <w:r>
-        <w:t>camera to capture an image while simultaneously acquiring motor data from both ADNS sensors and sending them via a USB to a PC. The PC initiates each experiment by sending serial data consisting of the length of the experiment and imaging frequency to the Teensy.</w:t>
+        <w:t xml:space="preserve">camera to capture an image while simultaneously acquiring motor data </w:t>
+      </w:r>
+      <w:r>
+        <w:lastRenderedPageBreak/>
+        <w:t>from both ADNS sensors and sending them via a USB to a PC. The PC initiates each experiment by sending serial data consisting of the length of the experiment and imaging frequency to the Teensy.</w:t>
       </w:r>
       <w:r>
         <w:rPr>
@@ -3085,11 +3421,7 @@
         <w:t>B.</w:t>
       </w:r>
       <w:r>
-        <w:t xml:space="preserve"> Timing as measured by the Teensy </w:t>
-      </w:r>
-      <w:r>
-        <w:lastRenderedPageBreak/>
-        <w:t>3.2 vs timing measured by an external device over the course of ten trials for the beginning and end points of conditioned stimulus (light) and the beginning and end points of the unconditioned stimulus (puff). All exhibit highly reliabl</w:t>
+        <w:t xml:space="preserve"> Timing as measured by the Teensy 3.2 vs timing measured by an external device over the course of ten trials for the beginning and end points of conditioned stimulus (light) and the beginning and end points of the unconditioned stimulus (puff). All exhibit highly reliabl</w:t>
       </w:r>
       <w:r>
         <w:t>e timing (Puff-on: R2=1, slope=1.0000328</w:t>
@@ -3213,14 +3545,27 @@
       <w:r>
         <w:t xml:space="preserve">Table </w:t>
       </w:r>
-      <w:fldSimple w:instr=" SEQ Table \* ARABIC ">
-        <w:r>
-          <w:rPr>
-            <w:noProof/>
-          </w:rPr>
-          <w:t>1</w:t>
-        </w:r>
-      </w:fldSimple>
+      <w:r>
+        <w:fldChar w:fldCharType="begin"/>
+      </w:r>
+      <w:r>
+        <w:instrText xml:space="preserve"> SEQ Table \* ARABIC </w:instrText>
+      </w:r>
+      <w:r>
+        <w:fldChar w:fldCharType="separate"/>
+      </w:r>
+      <w:r>
+        <w:rPr>
+          <w:noProof/>
+        </w:rPr>
+        <w:t>1</w:t>
+      </w:r>
+      <w:r>
+        <w:rPr>
+          <w:noProof/>
+        </w:rPr>
+        <w:fldChar w:fldCharType="end"/>
+      </w:r>
       <w:r>
         <w:t>. Specialty components necessary to build a tone/light-puff system.</w:t>
       </w:r>
@@ -3790,16 +4135,30 @@
         <w:keepNext/>
       </w:pPr>
       <w:r>
+        <w:lastRenderedPageBreak/>
         <w:t xml:space="preserve">Table </w:t>
       </w:r>
-      <w:fldSimple w:instr=" SEQ Table \* ARABIC ">
-        <w:r>
-          <w:rPr>
-            <w:noProof/>
-          </w:rPr>
-          <w:t>2</w:t>
-        </w:r>
-      </w:fldSimple>
+      <w:r>
+        <w:fldChar w:fldCharType="begin"/>
+      </w:r>
+      <w:r>
+        <w:instrText xml:space="preserve"> SEQ Table \* ARABIC </w:instrText>
+      </w:r>
+      <w:r>
+        <w:fldChar w:fldCharType="separate"/>
+      </w:r>
+      <w:r>
+        <w:rPr>
+          <w:noProof/>
+        </w:rPr>
+        <w:t>2</w:t>
+      </w:r>
+      <w:r>
+        <w:rPr>
+          <w:noProof/>
+        </w:rPr>
+        <w:fldChar w:fldCharType="end"/>
+      </w:r>
       <w:r>
         <w:t xml:space="preserve"> </w:t>
       </w:r>
@@ -4239,14 +4598,27 @@
       <w:r>
         <w:t xml:space="preserve">Table </w:t>
       </w:r>
-      <w:fldSimple w:instr=" SEQ Table \* ARABIC ">
-        <w:r>
-          <w:rPr>
-            <w:noProof/>
-          </w:rPr>
-          <w:t>3</w:t>
-        </w:r>
-      </w:fldSimple>
+      <w:r>
+        <w:fldChar w:fldCharType="begin"/>
+      </w:r>
+      <w:r>
+        <w:instrText xml:space="preserve"> SEQ Table \* ARABIC </w:instrText>
+      </w:r>
+      <w:r>
+        <w:fldChar w:fldCharType="separate"/>
+      </w:r>
+      <w:r>
+        <w:rPr>
+          <w:noProof/>
+        </w:rPr>
+        <w:t>3</w:t>
+      </w:r>
+      <w:r>
+        <w:rPr>
+          <w:noProof/>
+        </w:rPr>
+        <w:fldChar w:fldCharType="end"/>
+      </w:r>
       <w:r>
         <w:t xml:space="preserve"> </w:t>
       </w:r>
@@ -4661,33 +5033,6 @@
 </w:document>
 </file>
 
-<file path=word/comments.xml><?xml version="1.0" encoding="utf-8"?>
-<w:comments xmlns:wpc="http://schemas.microsoft.com/office/word/2010/wordprocessingCanvas" xmlns:mc="http://schemas.openxmlformats.org/markup-compatibility/2006" xmlns:o="urn:schemas-microsoft-com:office:office" xmlns:r="http://schemas.openxmlformats.org/officeDocument/2006/relationships" xmlns:m="http://schemas.openxmlformats.org/officeDocument/2006/math" xmlns:v="urn:schemas-microsoft-com:vml" xmlns:wp14="http://schemas.microsoft.com/office/word/2010/wordprocessingDrawing" xmlns:wp="http://schemas.openxmlformats.org/drawingml/2006/wordprocessingDrawing" xmlns:w10="urn:schemas-microsoft-com:office:word" xmlns:w="http://schemas.openxmlformats.org/wordprocessingml/2006/main" xmlns:w14="http://schemas.microsoft.com/office/word/2010/wordml" xmlns:w15="http://schemas.microsoft.com/office/word/2012/wordml" xmlns:wpg="http://schemas.microsoft.com/office/word/2010/wordprocessingGroup" xmlns:wpi="http://schemas.microsoft.com/office/word/2010/wordprocessingInk" xmlns:wne="http://schemas.microsoft.com/office/word/2006/wordml" xmlns:wps="http://schemas.microsoft.com/office/word/2010/wordprocessingShape" mc:Ignorable="w14 w15 wp14">
-  <w:comment w:id="0" w:author="crossover" w:date="2018-09-19T17:39:00Z" w:initials="c">
-    <w:p>
-      <w:pPr>
-        <w:pStyle w:val="CommentText"/>
-      </w:pPr>
-      <w:r>
-        <w:rPr>
-          <w:rStyle w:val="CommentReference"/>
-        </w:rPr>
-        <w:annotationRef/>
-      </w:r>
-      <w:r>
-        <w:t>Citation…dombeck et al. I believe?</w:t>
-      </w:r>
-    </w:p>
-  </w:comment>
-</w:comments>
-</file>
-
-<file path=word/commentsExtended.xml><?xml version="1.0" encoding="utf-8"?>
-<w15:commentsEx xmlns:wpc="http://schemas.microsoft.com/office/word/2010/wordprocessingCanvas" xmlns:mc="http://schemas.openxmlformats.org/markup-compatibility/2006" xmlns:o="urn:schemas-microsoft-com:office:office" xmlns:r="http://schemas.openxmlformats.org/officeDocument/2006/relationships" xmlns:m="http://schemas.openxmlformats.org/officeDocument/2006/math" xmlns:v="urn:schemas-microsoft-com:vml" xmlns:wp14="http://schemas.microsoft.com/office/word/2010/wordprocessingDrawing" xmlns:wp="http://schemas.openxmlformats.org/drawingml/2006/wordprocessingDrawing" xmlns:w10="urn:schemas-microsoft-com:office:word" xmlns:w="http://schemas.openxmlformats.org/wordprocessingml/2006/main" xmlns:w14="http://schemas.microsoft.com/office/word/2010/wordml" xmlns:w15="http://schemas.microsoft.com/office/word/2012/wordml" xmlns:wpg="http://schemas.microsoft.com/office/word/2010/wordprocessingGroup" xmlns:wpi="http://schemas.microsoft.com/office/word/2010/wordprocessingInk" xmlns:wne="http://schemas.microsoft.com/office/word/2006/wordml" xmlns:wps="http://schemas.microsoft.com/office/word/2010/wordprocessingShape" mc:Ignorable="w14 w15 wp14">
-  <w15:commentEx w15:paraId="708C8040" w15:done="0"/>
-</w15:commentsEx>
-</file>
-
 <file path=word/endnotes.xml><?xml version="1.0" encoding="utf-8"?>
 <w:endnotes xmlns:wpc="http://schemas.microsoft.com/office/word/2010/wordprocessingCanvas" xmlns:mc="http://schemas.openxmlformats.org/markup-compatibility/2006" xmlns:o="urn:schemas-microsoft-com:office:office" xmlns:r="http://schemas.openxmlformats.org/officeDocument/2006/relationships" xmlns:m="http://schemas.openxmlformats.org/officeDocument/2006/math" xmlns:v="urn:schemas-microsoft-com:vml" xmlns:wp14="http://schemas.microsoft.com/office/word/2010/wordprocessingDrawing" xmlns:wp="http://schemas.openxmlformats.org/drawingml/2006/wordprocessingDrawing" xmlns:w10="urn:schemas-microsoft-com:office:word" xmlns:w="http://schemas.openxmlformats.org/wordprocessingml/2006/main" xmlns:w14="http://schemas.microsoft.com/office/word/2010/wordml" xmlns:w15="http://schemas.microsoft.com/office/word/2012/wordml" xmlns:wpg="http://schemas.microsoft.com/office/word/2010/wordprocessingGroup" xmlns:wpi="http://schemas.microsoft.com/office/word/2010/wordprocessingInk" xmlns:wne="http://schemas.microsoft.com/office/word/2006/wordml" xmlns:wps="http://schemas.microsoft.com/office/word/2010/wordprocessingShape" mc:Ignorable="w14 w15 wp14">
   <w:endnote w:type="separator" w:id="-1">
@@ -4925,14 +5270,6 @@
     <w:abstractNumId w:val="0"/>
   </w:num>
 </w:numbering>
-</file>
-
-<file path=word/people.xml><?xml version="1.0" encoding="utf-8"?>
-<w15:people xmlns:wpc="http://schemas.microsoft.com/office/word/2010/wordprocessingCanvas" xmlns:mc="http://schemas.openxmlformats.org/markup-compatibility/2006" xmlns:o="urn:schemas-microsoft-com:office:office" xmlns:r="http://schemas.openxmlformats.org/officeDocument/2006/relationships" xmlns:m="http://schemas.openxmlformats.org/officeDocument/2006/math" xmlns:v="urn:schemas-microsoft-com:vml" xmlns:wp14="http://schemas.microsoft.com/office/word/2010/wordprocessingDrawing" xmlns:wp="http://schemas.openxmlformats.org/drawingml/2006/wordprocessingDrawing" xmlns:w10="urn:schemas-microsoft-com:office:word" xmlns:w="http://schemas.openxmlformats.org/wordprocessingml/2006/main" xmlns:w14="http://schemas.microsoft.com/office/word/2010/wordml" xmlns:w15="http://schemas.microsoft.com/office/word/2012/wordml" xmlns:wpg="http://schemas.microsoft.com/office/word/2010/wordprocessingGroup" xmlns:wpi="http://schemas.microsoft.com/office/word/2010/wordprocessingInk" xmlns:wne="http://schemas.microsoft.com/office/word/2006/wordml" xmlns:wps="http://schemas.microsoft.com/office/word/2010/wordprocessingShape" mc:Ignorable="w14 w15 wp14">
-  <w15:person w15:author="crossover">
-    <w15:presenceInfo w15:providerId="None" w15:userId="crossover"/>
-  </w15:person>
-</w15:people>
 </file>
 
 <file path=word/styles.xml><?xml version="1.0" encoding="utf-8"?>
@@ -5895,7 +6232,7 @@
     <b:Pages>1171-1180.e7</b:Pages>
     <b:Volume>95</b:Volume>
     <b:Issue>5</b:Issue>
-    <b:RefOrder>2</b:RefOrder>
+    <b:RefOrder>3</b:RefOrder>
   </b:Source>
   <b:Source>
     <b:Tag>Dom07</b:Tag>
@@ -5936,7 +6273,7 @@
     </b:Author>
     <b:Volume>56</b:Volume>
     <b:Issue>1</b:Issue>
-    <b:RefOrder>3</b:RefOrder>
+    <b:RefOrder>4</b:RefOrder>
   </b:Source>
   <b:Source>
     <b:Tag>Ara14</b:Tag>
@@ -5963,7 +6300,7 @@
     </b:Author>
     <b:Volume>84</b:Volume>
     <b:Issue>2</b:Issue>
-    <b:RefOrder>4</b:RefOrder>
+    <b:RefOrder>5</b:RefOrder>
   </b:Source>
   <b:Source>
     <b:Tag>Moh16</b:Tag>
@@ -6007,7 +6344,7 @@
       </b:Author>
     </b:Author>
     <b:Volume>6</b:Volume>
-    <b:RefOrder>7</b:RefOrder>
+    <b:RefOrder>8</b:RefOrder>
   </b:Source>
   <b:Source>
     <b:Tag>Che17</b:Tag>
@@ -6033,7 +6370,7 @@
     </b:Author>
     <b:Month>December</b:Month>
     <b:Volume>11</b:Volume>
-    <b:RefOrder>5</b:RefOrder>
+    <b:RefOrder>6</b:RefOrder>
   </b:Source>
   <b:Source>
     <b:Tag>Mic17</b:Tag>
@@ -6069,7 +6406,7 @@
     <b:Year>2017</b:Year>
     <b:Pages>1-8</b:Pages>
     <b:Month>May</b:Month>
-    <b:RefOrder>6</b:RefOrder>
+    <b:RefOrder>7</b:RefOrder>
   </b:Source>
   <b:Source>
     <b:Tag>DAu12</b:Tag>
@@ -6091,13 +6428,104 @@
     </b:Author>
     <b:Volume>44</b:Volume>
     <b:Issue>2</b:Issue>
+    <b:RefOrder>2</b:RefOrder>
+  </b:Source>
+  <b:Source>
+    <b:Tag>Yoa18</b:Tag>
+    <b:SourceType>JournalArticle</b:SourceType>
+    <b:Guid>{56E8622D-FDDC-4935-BCCA-C711B9C4F0B7}</b:Guid>
+    <b:Title>All-optical electrophysiology reveals brain-state dependent changes in hippocampal subthreshold dynamics and excitability</b:Title>
+    <b:JournalName>bioRxiv</b:JournalName>
+    <b:Year>2018</b:Year>
+    <b:Author>
+      <b:Author>
+        <b:NameList>
+          <b:Person>
+            <b:Last>Yoav</b:Last>
+            <b:First>Adam</b:First>
+          </b:Person>
+          <b:Person>
+            <b:Last>Kim</b:Last>
+            <b:Middle>J.</b:Middle>
+            <b:First>Jeong</b:First>
+          </b:Person>
+          <b:Person>
+            <b:Last>Brinks</b:Last>
+            <b:First>Daan</b:First>
+          </b:Person>
+          <b:Person>
+            <b:Last>Lou</b:Last>
+            <b:First>Shan</b:First>
+          </b:Person>
+          <b:Person>
+            <b:Last>Wu</b:Last>
+            <b:First>Hao</b:First>
+          </b:Person>
+          <b:Person>
+            <b:Last>Mostajo-Radji</b:Last>
+            <b:Middle>A.</b:Middle>
+            <b:First>Mohammed</b:First>
+          </b:Person>
+          <b:Person>
+            <b:Last>Kheifets</b:Last>
+            <b:First>Simon</b:First>
+          </b:Person>
+          <b:Person>
+            <b:Last>Parot</b:Last>
+            <b:First>Vicente</b:First>
+          </b:Person>
+          <b:Person>
+            <b:Last>Chettih</b:Last>
+            <b:First>Salmaan</b:First>
+          </b:Person>
+          <b:Person>
+            <b:Last>Williams</b:Last>
+            <b:Middle>J.</b:Middle>
+            <b:First>Katherine</b:First>
+          </b:Person>
+          <b:Person>
+            <b:Last>Farhi</b:Last>
+            <b:Middle>L.</b:Middle>
+            <b:First>Samouil</b:First>
+          </b:Person>
+          <b:Person>
+            <b:Last>Madisen</b:Last>
+            <b:First>Linda</b:First>
+          </b:Person>
+          <b:Person>
+            <b:Last>Harvey</b:Last>
+            <b:Middle>D.</b:Middle>
+            <b:First>Christopher</b:First>
+          </b:Person>
+          <b:Person>
+            <b:Last>Zeng</b:Last>
+            <b:First>Hongkui</b:First>
+          </b:Person>
+          <b:Person>
+            <b:Last>Arlotta</b:Last>
+            <b:First>Paola</b:First>
+          </b:Person>
+          <b:Person>
+            <b:Last>Campbell</b:Last>
+            <b:Middle>E.</b:Middle>
+            <b:First>Robert</b:First>
+          </b:Person>
+          <b:Person>
+            <b:Last>Cohen</b:Last>
+            <b:Middle>E.</b:Middle>
+            <b:First>Adam</b:First>
+          </b:Person>
+        </b:NameList>
+      </b:Author>
+    </b:Author>
+    <b:DOI>https://doi.org/10.1101/281618 </b:DOI>
     <b:RefOrder>1</b:RefOrder>
   </b:Source>
 </b:Sources>
 </file>
 
 <file path=customXml/itemProps1.xml><?xml version="1.0" encoding="utf-8"?>
-<ds:datastoreItem xmlns:ds="http://schemas.openxmlformats.org/officeDocument/2006/customXml" ds:itemID="{1E83DAC8-E538-419B-ACA6-B5274B9831B1}">
+<ds:datastoreItem xmlns:ds="http://schemas.openxmlformats.org/officeDocument/2006/customXml" ds:itemID="{0A2B623F-0578-42C3-861E-3AA50ACFCDB8}">
   <ds:schemaRefs>
     <ds:schemaRef ds:uri="http://schemas.openxmlformats.org/officeDocument/2006/bibliography"/>
   </ds:schemaRefs>

</xml_diff>